<commit_message>
GUI works with FMLA18 and new CPS impute code - TODO cps fillna save as input
</commit_message>
<xml_diff>
--- a/docs/Python Microsim Model - User Manual_20200305_508.docx
+++ b/docs/Python Microsim Model - User Manual_20200305_508.docx
@@ -774,15 +774,7 @@
         <w:t>8</w:t>
       </w:r>
       <w:r>
-        <w:t xml:space="preserve">GB which is </w:t>
-      </w:r>
-      <w:proofErr w:type="gramStart"/>
-      <w:r>
-        <w:t>sufficient</w:t>
-      </w:r>
-      <w:proofErr w:type="gramEnd"/>
-      <w:r>
-        <w:t xml:space="preserve"> to handle large ACS states (California data is less than 2GB), although we recommend 16G</w:t>
+        <w:t>GB which is sufficient to handle large ACS states (California data is less than 2GB), although we recommend 16G</w:t>
       </w:r>
       <w:r>
         <w:t>B</w:t>
@@ -1023,13 +1015,8 @@
                 <w:numId w:val="3"/>
               </w:numPr>
             </w:pPr>
-            <w:proofErr w:type="spellStart"/>
             <w:r>
-              <w:t>kiwisolver</w:t>
-            </w:r>
-            <w:proofErr w:type="spellEnd"/>
-            <w:r>
-              <w:t>==1.1.0</w:t>
+              <w:t>kiwisolver==1.1.0</w:t>
             </w:r>
           </w:p>
           <w:p>
@@ -1053,13 +1040,8 @@
                 <w:numId w:val="3"/>
               </w:numPr>
             </w:pPr>
-            <w:proofErr w:type="spellStart"/>
             <w:r>
-              <w:t>mord</w:t>
-            </w:r>
-            <w:proofErr w:type="spellEnd"/>
-            <w:r>
-              <w:t>==0.5</w:t>
+              <w:t>mord==0.5</w:t>
             </w:r>
           </w:p>
           <w:p>
@@ -1070,13 +1052,8 @@
                 <w:numId w:val="3"/>
               </w:numPr>
             </w:pPr>
-            <w:proofErr w:type="spellStart"/>
             <w:r>
-              <w:t>numpy</w:t>
-            </w:r>
-            <w:proofErr w:type="spellEnd"/>
-            <w:r>
-              <w:t>==1.17.4</w:t>
+              <w:t>numpy==1.17.4</w:t>
             </w:r>
           </w:p>
           <w:p>
@@ -1104,14 +1081,9 @@
                 <w:numId w:val="3"/>
               </w:numPr>
             </w:pPr>
-            <w:proofErr w:type="spellStart"/>
             <w:r>
               <w:lastRenderedPageBreak/>
-              <w:t>pyparsing</w:t>
-            </w:r>
-            <w:proofErr w:type="spellEnd"/>
-            <w:r>
-              <w:t>==2.4.5</w:t>
+              <w:t>pyparsing==2.4.5</w:t>
             </w:r>
           </w:p>
           <w:p>
@@ -1123,15 +1095,7 @@
               </w:numPr>
             </w:pPr>
             <w:r>
-              <w:t>python-</w:t>
-            </w:r>
-            <w:proofErr w:type="spellStart"/>
-            <w:r>
-              <w:t>dateutil</w:t>
-            </w:r>
-            <w:proofErr w:type="spellEnd"/>
-            <w:r>
-              <w:t>==2.8.1</w:t>
+              <w:t>python-dateutil==2.8.1</w:t>
             </w:r>
           </w:p>
           <w:p>
@@ -1142,14 +1106,9 @@
                 <w:numId w:val="3"/>
               </w:numPr>
             </w:pPr>
-            <w:proofErr w:type="spellStart"/>
             <w:r>
               <w:lastRenderedPageBreak/>
-              <w:t>pytz</w:t>
-            </w:r>
-            <w:proofErr w:type="spellEnd"/>
-            <w:r>
-              <w:t>==2019.3</w:t>
+              <w:t>pytz==2019.3</w:t>
             </w:r>
           </w:p>
           <w:p>
@@ -1160,13 +1119,8 @@
                 <w:numId w:val="3"/>
               </w:numPr>
             </w:pPr>
-            <w:proofErr w:type="spellStart"/>
             <w:r>
-              <w:t>scikit</w:t>
-            </w:r>
-            <w:proofErr w:type="spellEnd"/>
-            <w:r>
-              <w:t>-learn==0.20.1</w:t>
+              <w:t>scikit-learn==0.20.1</w:t>
             </w:r>
           </w:p>
           <w:p>
@@ -1177,13 +1131,8 @@
                 <w:numId w:val="3"/>
               </w:numPr>
             </w:pPr>
-            <w:proofErr w:type="spellStart"/>
             <w:r>
-              <w:t>scipy</w:t>
-            </w:r>
-            <w:proofErr w:type="spellEnd"/>
-            <w:r>
-              <w:t>==1.3.3</w:t>
+              <w:t>scipy==1.3.3</w:t>
             </w:r>
           </w:p>
           <w:p>
@@ -1237,19 +1186,11 @@
       <w:r>
         <w:t xml:space="preserve">Navigate to the </w:t>
       </w:r>
-      <w:proofErr w:type="spellStart"/>
-      <w:r>
-        <w:rPr>
-          <w:i/>
-        </w:rPr>
-        <w:t>Microsimulator</w:t>
-      </w:r>
-      <w:proofErr w:type="spellEnd"/>
-      <w:r>
-        <w:rPr>
-          <w:i/>
-        </w:rPr>
-        <w:t>/</w:t>
+      <w:r>
+        <w:rPr>
+          <w:i/>
+        </w:rPr>
+        <w:t>Microsimulator/</w:t>
       </w:r>
       <w:r>
         <w:t xml:space="preserve"> directory.</w:t>
@@ -1288,47 +1229,7 @@
           <w:sz w:val="22"/>
           <w:szCs w:val="22"/>
         </w:rPr>
-        <w:t xml:space="preserve">python -m </w:t>
-      </w:r>
-      <w:proofErr w:type="spellStart"/>
-      <w:r>
-        <w:rPr>
-          <w:rFonts w:ascii="Consolas" w:hAnsi="Consolas"/>
-          <w:i/>
-          <w:sz w:val="22"/>
-          <w:szCs w:val="22"/>
-        </w:rPr>
-        <w:t>venv</w:t>
-      </w:r>
-      <w:proofErr w:type="spellEnd"/>
-      <w:r>
-        <w:rPr>
-          <w:rFonts w:ascii="Consolas" w:hAnsi="Consolas"/>
-          <w:i/>
-          <w:sz w:val="22"/>
-          <w:szCs w:val="22"/>
-        </w:rPr>
-        <w:t xml:space="preserve"> </w:t>
-      </w:r>
-      <w:proofErr w:type="spellStart"/>
-      <w:r>
-        <w:rPr>
-          <w:rFonts w:ascii="Consolas" w:hAnsi="Consolas"/>
-          <w:i/>
-          <w:sz w:val="22"/>
-          <w:szCs w:val="22"/>
-        </w:rPr>
-        <w:t>microsim</w:t>
-      </w:r>
-      <w:proofErr w:type="spellEnd"/>
-      <w:r>
-        <w:rPr>
-          <w:rFonts w:ascii="Consolas" w:hAnsi="Consolas"/>
-          <w:i/>
-          <w:sz w:val="22"/>
-          <w:szCs w:val="22"/>
-        </w:rPr>
-        <w:t>-env</w:t>
+        <w:t>python -m venv microsim-env</w:t>
       </w:r>
     </w:p>
     <w:p>
@@ -1346,7 +1247,6 @@
           <w:szCs w:val="22"/>
         </w:rPr>
       </w:pPr>
-      <w:proofErr w:type="spellStart"/>
       <w:r>
         <w:rPr>
           <w:rFonts w:ascii="Consolas" w:hAnsi="Consolas"/>
@@ -1354,9 +1254,11 @@
           <w:sz w:val="22"/>
           <w:szCs w:val="22"/>
         </w:rPr>
-        <w:t>microsim</w:t>
-      </w:r>
-      <w:proofErr w:type="spellEnd"/>
+        <w:t xml:space="preserve">microsim-env\Scripts\activate.bat </w:t>
+      </w:r>
+      <w:r>
+        <w:t>(from Command Prompt) or</w:t>
+      </w:r>
       <w:r>
         <w:rPr>
           <w:rFonts w:ascii="Consolas" w:hAnsi="Consolas"/>
@@ -1364,39 +1266,8 @@
           <w:sz w:val="22"/>
           <w:szCs w:val="22"/>
         </w:rPr>
-        <w:t xml:space="preserve">-env\Scripts\activate.bat </w:t>
-      </w:r>
-      <w:r>
-        <w:t>(from Command Prompt) or</w:t>
-      </w:r>
-      <w:r>
-        <w:rPr>
-          <w:rFonts w:ascii="Consolas" w:hAnsi="Consolas"/>
-          <w:i/>
-          <w:sz w:val="22"/>
-          <w:szCs w:val="22"/>
-        </w:rPr>
         <w:br/>
-      </w:r>
-      <w:proofErr w:type="spellStart"/>
-      <w:r>
-        <w:rPr>
-          <w:rFonts w:ascii="Consolas" w:hAnsi="Consolas"/>
-          <w:i/>
-          <w:sz w:val="22"/>
-          <w:szCs w:val="22"/>
-        </w:rPr>
-        <w:t>microsim</w:t>
-      </w:r>
-      <w:proofErr w:type="spellEnd"/>
-      <w:r>
-        <w:rPr>
-          <w:rFonts w:ascii="Consolas" w:hAnsi="Consolas"/>
-          <w:i/>
-          <w:sz w:val="22"/>
-          <w:szCs w:val="22"/>
-        </w:rPr>
-        <w:t xml:space="preserve">-env\Scripts\activate.ps1 </w:t>
+        <w:t xml:space="preserve">microsim-env\Scripts\activate.ps1 </w:t>
       </w:r>
       <w:r>
         <w:t>(from PowerShell)</w:t>
@@ -1462,7 +1333,6 @@
       <w:r>
         <w:t xml:space="preserve">The tool will work with the Anaconda 5.3.0 distribution. Users with older releases can update their packages by running the command </w:t>
       </w:r>
-      <w:proofErr w:type="spellStart"/>
       <w:r>
         <w:rPr>
           <w:rFonts w:ascii="Consolas" w:hAnsi="Consolas"/>
@@ -1470,9 +1340,29 @@
           <w:sz w:val="22"/>
           <w:szCs w:val="22"/>
         </w:rPr>
-        <w:t>conda</w:t>
-      </w:r>
-      <w:proofErr w:type="spellEnd"/>
+        <w:t>conda update --all</w:t>
+      </w:r>
+      <w:r>
+        <w:t>.</w:t>
+      </w:r>
+      <w:r>
+        <w:t xml:space="preserve"> The only package not included in Anaconda distributions is </w:t>
+      </w:r>
+      <w:r>
+        <w:rPr>
+          <w:i/>
+        </w:rPr>
+        <w:t>mord</w:t>
+      </w:r>
+      <w:r>
+        <w:t xml:space="preserve">, which can be installed </w:t>
+      </w:r>
+      <w:r>
+        <w:t xml:space="preserve">either in Anaconda </w:t>
+      </w:r>
+      <w:r>
+        <w:t xml:space="preserve">using the command </w:t>
+      </w:r>
       <w:r>
         <w:rPr>
           <w:rFonts w:ascii="Consolas" w:hAnsi="Consolas"/>
@@ -1480,32 +1370,11 @@
           <w:sz w:val="22"/>
           <w:szCs w:val="22"/>
         </w:rPr>
-        <w:t xml:space="preserve"> update --all</w:t>
-      </w:r>
-      <w:r>
-        <w:t>.</w:t>
-      </w:r>
-      <w:r>
-        <w:t xml:space="preserve"> The only package not included in Anaconda distributions is </w:t>
-      </w:r>
-      <w:proofErr w:type="spellStart"/>
-      <w:r>
-        <w:rPr>
-          <w:i/>
-        </w:rPr>
-        <w:t>mord</w:t>
-      </w:r>
-      <w:proofErr w:type="spellEnd"/>
-      <w:r>
-        <w:t xml:space="preserve">, which can be installed </w:t>
-      </w:r>
-      <w:r>
-        <w:t xml:space="preserve">either in Anaconda </w:t>
-      </w:r>
-      <w:r>
-        <w:t xml:space="preserve">using the command </w:t>
-      </w:r>
-      <w:proofErr w:type="spellStart"/>
+        <w:t>conda install –c mord</w:t>
+      </w:r>
+      <w:r>
+        <w:t xml:space="preserve">, or in Windows Command Prompt or PowerShell using the command </w:t>
+      </w:r>
       <w:r>
         <w:rPr>
           <w:rFonts w:ascii="Consolas" w:hAnsi="Consolas"/>
@@ -1513,9 +1382,8 @@
           <w:sz w:val="22"/>
           <w:szCs w:val="22"/>
         </w:rPr>
-        <w:t>conda</w:t>
-      </w:r>
-      <w:proofErr w:type="spellEnd"/>
+        <w:t xml:space="preserve"> </w:t>
+      </w:r>
       <w:r>
         <w:rPr>
           <w:rFonts w:ascii="Consolas" w:hAnsi="Consolas"/>
@@ -1523,9 +1391,8 @@
           <w:sz w:val="22"/>
           <w:szCs w:val="22"/>
         </w:rPr>
-        <w:t xml:space="preserve"> install –c </w:t>
-      </w:r>
-      <w:proofErr w:type="spellStart"/>
+        <w:t>pip</w:t>
+      </w:r>
       <w:r>
         <w:rPr>
           <w:rFonts w:ascii="Consolas" w:hAnsi="Consolas"/>
@@ -1533,55 +1400,8 @@
           <w:sz w:val="22"/>
           <w:szCs w:val="22"/>
         </w:rPr>
-        <w:t>mord</w:t>
-      </w:r>
-      <w:proofErr w:type="spellEnd"/>
-      <w:r>
-        <w:t xml:space="preserve">, or in Windows Command Prompt or PowerShell using the </w:t>
-      </w:r>
-      <w:proofErr w:type="gramStart"/>
-      <w:r>
-        <w:t xml:space="preserve">command </w:t>
-      </w:r>
-      <w:r>
-        <w:rPr>
-          <w:rFonts w:ascii="Consolas" w:hAnsi="Consolas"/>
-          <w:i/>
-          <w:sz w:val="22"/>
-          <w:szCs w:val="22"/>
-        </w:rPr>
-        <w:t xml:space="preserve"> </w:t>
-      </w:r>
-      <w:r>
-        <w:rPr>
-          <w:rFonts w:ascii="Consolas" w:hAnsi="Consolas"/>
-          <w:i/>
-          <w:sz w:val="22"/>
-          <w:szCs w:val="22"/>
-        </w:rPr>
-        <w:t>pip</w:t>
-      </w:r>
-      <w:proofErr w:type="gramEnd"/>
-      <w:r>
-        <w:rPr>
-          <w:rFonts w:ascii="Consolas" w:hAnsi="Consolas"/>
-          <w:i/>
-          <w:sz w:val="22"/>
-          <w:szCs w:val="22"/>
-        </w:rPr>
-        <w:t xml:space="preserve"> install </w:t>
-      </w:r>
-      <w:proofErr w:type="spellStart"/>
-      <w:r>
-        <w:rPr>
-          <w:rFonts w:ascii="Consolas" w:hAnsi="Consolas"/>
-          <w:i/>
-          <w:sz w:val="22"/>
-          <w:szCs w:val="22"/>
-        </w:rPr>
-        <w:t>mord</w:t>
-      </w:r>
-      <w:proofErr w:type="spellEnd"/>
+        <w:t xml:space="preserve"> install mord</w:t>
+      </w:r>
       <w:r>
         <w:t>.</w:t>
       </w:r>
@@ -1640,42 +1460,14 @@
         <w:t xml:space="preserve"> of ACS 2012-2016</w:t>
       </w:r>
       <w:r>
-        <w:t xml:space="preserve"> should be placed </w:t>
-      </w:r>
-      <w:proofErr w:type="gramStart"/>
-      <w:r>
-        <w:t xml:space="preserve">in </w:t>
-      </w:r>
-      <w:r>
-        <w:rPr>
-          <w:i/>
-          <w:iCs/>
-        </w:rPr>
-        <w:t>.</w:t>
-      </w:r>
-      <w:proofErr w:type="gramEnd"/>
-      <w:r>
-        <w:rPr>
-          <w:i/>
-          <w:iCs/>
-        </w:rPr>
-        <w:t>/data/</w:t>
-      </w:r>
-      <w:proofErr w:type="spellStart"/>
-      <w:r>
-        <w:rPr>
-          <w:i/>
-          <w:iCs/>
-        </w:rPr>
-        <w:t>acs</w:t>
-      </w:r>
-      <w:proofErr w:type="spellEnd"/>
-      <w:r>
-        <w:rPr>
-          <w:i/>
-          <w:iCs/>
-        </w:rPr>
-        <w:t>/</w:t>
+        <w:t xml:space="preserve"> should be placed in </w:t>
+      </w:r>
+      <w:r>
+        <w:rPr>
+          <w:i/>
+          <w:iCs/>
+        </w:rPr>
+        <w:t>./data/acs/</w:t>
       </w:r>
       <w:r>
         <w:rPr>
@@ -1684,7 +1476,6 @@
         </w:rPr>
         <w:t>2016/</w:t>
       </w:r>
-      <w:proofErr w:type="spellStart"/>
       <w:r>
         <w:rPr>
           <w:i/>
@@ -1692,7 +1483,6 @@
         </w:rPr>
         <w:t>person_files</w:t>
       </w:r>
-      <w:proofErr w:type="spellEnd"/>
       <w:r>
         <w:t>, while household files</w:t>
       </w:r>
@@ -1707,23 +1497,7 @@
           <w:i/>
           <w:iCs/>
         </w:rPr>
-        <w:t>.data/</w:t>
-      </w:r>
-      <w:proofErr w:type="spellStart"/>
-      <w:r>
-        <w:rPr>
-          <w:i/>
-          <w:iCs/>
-        </w:rPr>
-        <w:t>acs</w:t>
-      </w:r>
-      <w:proofErr w:type="spellEnd"/>
-      <w:r>
-        <w:rPr>
-          <w:i/>
-          <w:iCs/>
-        </w:rPr>
-        <w:t>/</w:t>
+        <w:t>.data/acs/</w:t>
       </w:r>
       <w:r>
         <w:rPr>
@@ -1732,7 +1506,6 @@
         </w:rPr>
         <w:t>2016/</w:t>
       </w:r>
-      <w:proofErr w:type="spellStart"/>
       <w:r>
         <w:rPr>
           <w:i/>
@@ -1740,7 +1513,6 @@
         </w:rPr>
         <w:t>household_files</w:t>
       </w:r>
-      <w:proofErr w:type="spellEnd"/>
       <w:r>
         <w:t xml:space="preserve">. </w:t>
       </w:r>
@@ -1758,23 +1530,7 @@
           <w:i/>
           <w:iCs/>
         </w:rPr>
-        <w:t>./data/</w:t>
-      </w:r>
-      <w:proofErr w:type="spellStart"/>
-      <w:r>
-        <w:rPr>
-          <w:i/>
-          <w:iCs/>
-        </w:rPr>
-        <w:t>acs</w:t>
-      </w:r>
-      <w:proofErr w:type="spellEnd"/>
-      <w:r>
-        <w:rPr>
-          <w:i/>
-          <w:iCs/>
-        </w:rPr>
-        <w:t>/</w:t>
+        <w:t>./data/acs/</w:t>
       </w:r>
       <w:r>
         <w:rPr>
@@ -1783,7 +1539,6 @@
         </w:rPr>
         <w:t>[year]/</w:t>
       </w:r>
-      <w:proofErr w:type="spellStart"/>
       <w:r>
         <w:rPr>
           <w:i/>
@@ -1791,7 +1546,6 @@
         </w:rPr>
         <w:t>pow_person_files</w:t>
       </w:r>
-      <w:proofErr w:type="spellEnd"/>
       <w:r>
         <w:t xml:space="preserve">, and </w:t>
       </w:r>
@@ -1800,23 +1554,7 @@
           <w:i/>
           <w:iCs/>
         </w:rPr>
-        <w:t>./data/</w:t>
-      </w:r>
-      <w:proofErr w:type="spellStart"/>
-      <w:r>
-        <w:rPr>
-          <w:i/>
-          <w:iCs/>
-        </w:rPr>
-        <w:t>acs</w:t>
-      </w:r>
-      <w:proofErr w:type="spellEnd"/>
-      <w:r>
-        <w:rPr>
-          <w:i/>
-          <w:iCs/>
-        </w:rPr>
-        <w:t>/</w:t>
+        <w:t>./data/acs/</w:t>
       </w:r>
       <w:r>
         <w:rPr>
@@ -1825,7 +1563,6 @@
         </w:rPr>
         <w:t>[year]/</w:t>
       </w:r>
-      <w:proofErr w:type="spellStart"/>
       <w:r>
         <w:rPr>
           <w:i/>
@@ -1833,7 +1570,6 @@
         </w:rPr>
         <w:t>household_files</w:t>
       </w:r>
-      <w:proofErr w:type="spellEnd"/>
       <w:r>
         <w:t xml:space="preserve"> respectively.</w:t>
       </w:r>
@@ -1939,31 +1675,13 @@
                 <w:szCs w:val="20"/>
               </w:rPr>
             </w:pPr>
-            <w:proofErr w:type="gramStart"/>
             <w:r>
               <w:rPr>
                 <w:sz w:val="20"/>
                 <w:szCs w:val="20"/>
               </w:rPr>
-              <w:t>./</w:t>
+              <w:t>./…/household_files</w:t>
             </w:r>
-            <w:proofErr w:type="gramEnd"/>
-            <w:r>
-              <w:rPr>
-                <w:sz w:val="20"/>
-                <w:szCs w:val="20"/>
-              </w:rPr>
-              <w:t>…/</w:t>
-            </w:r>
-            <w:proofErr w:type="spellStart"/>
-            <w:r>
-              <w:rPr>
-                <w:sz w:val="20"/>
-                <w:szCs w:val="20"/>
-              </w:rPr>
-              <w:t>household_files</w:t>
-            </w:r>
-            <w:proofErr w:type="spellEnd"/>
           </w:p>
         </w:tc>
         <w:tc>
@@ -2000,39 +1718,7 @@
                 <w:sz w:val="20"/>
                 <w:szCs w:val="20"/>
               </w:rPr>
-              <w:t xml:space="preserve"> where </w:t>
-            </w:r>
-            <w:proofErr w:type="spellStart"/>
-            <w:r>
-              <w:rPr>
-                <w:sz w:val="20"/>
-                <w:szCs w:val="20"/>
-              </w:rPr>
-              <w:t>yy</w:t>
-            </w:r>
-            <w:proofErr w:type="spellEnd"/>
-            <w:r>
-              <w:rPr>
-                <w:sz w:val="20"/>
-                <w:szCs w:val="20"/>
-              </w:rPr>
-              <w:t xml:space="preserve">=last 2 digits of ending year of 5-year ACS, and </w:t>
-            </w:r>
-            <w:proofErr w:type="spellStart"/>
-            <w:r>
-              <w:rPr>
-                <w:sz w:val="20"/>
-                <w:szCs w:val="20"/>
-              </w:rPr>
-              <w:t>st</w:t>
-            </w:r>
-            <w:proofErr w:type="spellEnd"/>
-            <w:r>
-              <w:rPr>
-                <w:sz w:val="20"/>
-                <w:szCs w:val="20"/>
-              </w:rPr>
-              <w:t xml:space="preserve">=lower case 2-letter state postal code. For example, </w:t>
+              <w:t xml:space="preserve"> where yy=last 2 digits of ending year of 5-year ACS, and st=lower case 2-letter state postal code. For example, </w:t>
             </w:r>
             <w:r>
               <w:rPr>
@@ -2082,31 +1768,13 @@
                 <w:szCs w:val="20"/>
               </w:rPr>
             </w:pPr>
-            <w:proofErr w:type="gramStart"/>
             <w:r>
               <w:rPr>
                 <w:sz w:val="20"/>
                 <w:szCs w:val="20"/>
               </w:rPr>
-              <w:t>./</w:t>
+              <w:t>./…/person_files</w:t>
             </w:r>
-            <w:proofErr w:type="gramEnd"/>
-            <w:r>
-              <w:rPr>
-                <w:sz w:val="20"/>
-                <w:szCs w:val="20"/>
-              </w:rPr>
-              <w:t>…/</w:t>
-            </w:r>
-            <w:proofErr w:type="spellStart"/>
-            <w:r>
-              <w:rPr>
-                <w:sz w:val="20"/>
-                <w:szCs w:val="20"/>
-              </w:rPr>
-              <w:t>person_files</w:t>
-            </w:r>
-            <w:proofErr w:type="spellEnd"/>
           </w:p>
         </w:tc>
         <w:tc>
@@ -2143,39 +1811,7 @@
                 <w:sz w:val="20"/>
                 <w:szCs w:val="20"/>
               </w:rPr>
-              <w:t xml:space="preserve"> where </w:t>
-            </w:r>
-            <w:proofErr w:type="spellStart"/>
-            <w:r>
-              <w:rPr>
-                <w:sz w:val="20"/>
-                <w:szCs w:val="20"/>
-              </w:rPr>
-              <w:t>yy</w:t>
-            </w:r>
-            <w:proofErr w:type="spellEnd"/>
-            <w:r>
-              <w:rPr>
-                <w:sz w:val="20"/>
-                <w:szCs w:val="20"/>
-              </w:rPr>
-              <w:t xml:space="preserve">=last 2 digits of ending year of 5-year ACS, and </w:t>
-            </w:r>
-            <w:proofErr w:type="spellStart"/>
-            <w:r>
-              <w:rPr>
-                <w:sz w:val="20"/>
-                <w:szCs w:val="20"/>
-              </w:rPr>
-              <w:t>st</w:t>
-            </w:r>
-            <w:proofErr w:type="spellEnd"/>
-            <w:r>
-              <w:rPr>
-                <w:sz w:val="20"/>
-                <w:szCs w:val="20"/>
-              </w:rPr>
-              <w:t xml:space="preserve">=lower case 2-letter state postal code. For example, </w:t>
+              <w:t xml:space="preserve"> where yy=last 2 digits of ending year of 5-year ACS, and st=lower case 2-letter state postal code. For example, </w:t>
             </w:r>
             <w:r>
               <w:rPr>
@@ -2217,31 +1853,13 @@
                 <w:szCs w:val="20"/>
               </w:rPr>
             </w:pPr>
-            <w:proofErr w:type="gramStart"/>
             <w:r>
               <w:rPr>
                 <w:sz w:val="20"/>
                 <w:szCs w:val="20"/>
               </w:rPr>
-              <w:t>./</w:t>
+              <w:t>./…/pow_household_files</w:t>
             </w:r>
-            <w:proofErr w:type="gramEnd"/>
-            <w:r>
-              <w:rPr>
-                <w:sz w:val="20"/>
-                <w:szCs w:val="20"/>
-              </w:rPr>
-              <w:t>…/</w:t>
-            </w:r>
-            <w:proofErr w:type="spellStart"/>
-            <w:r>
-              <w:rPr>
-                <w:sz w:val="20"/>
-                <w:szCs w:val="20"/>
-              </w:rPr>
-              <w:t>pow_household_files</w:t>
-            </w:r>
-            <w:proofErr w:type="spellEnd"/>
           </w:p>
         </w:tc>
         <w:tc>
@@ -2278,39 +1896,7 @@
                 <w:sz w:val="20"/>
                 <w:szCs w:val="20"/>
               </w:rPr>
-              <w:t xml:space="preserve">where </w:t>
-            </w:r>
-            <w:proofErr w:type="spellStart"/>
-            <w:r>
-              <w:rPr>
-                <w:sz w:val="20"/>
-                <w:szCs w:val="20"/>
-              </w:rPr>
-              <w:t>sc</w:t>
-            </w:r>
-            <w:proofErr w:type="spellEnd"/>
-            <w:r>
-              <w:rPr>
-                <w:sz w:val="20"/>
-                <w:szCs w:val="20"/>
-              </w:rPr>
-              <w:t xml:space="preserve">=2-digit FIPS state code, and </w:t>
-            </w:r>
-            <w:proofErr w:type="spellStart"/>
-            <w:r>
-              <w:rPr>
-                <w:sz w:val="20"/>
-                <w:szCs w:val="20"/>
-              </w:rPr>
-              <w:t>st</w:t>
-            </w:r>
-            <w:proofErr w:type="spellEnd"/>
-            <w:r>
-              <w:rPr>
-                <w:sz w:val="20"/>
-                <w:szCs w:val="20"/>
-              </w:rPr>
-              <w:t>= lower case 2-letter state postal code.</w:t>
+              <w:t>where sc=2-digit FIPS state code, and st= lower case 2-letter state postal code.</w:t>
             </w:r>
           </w:p>
         </w:tc>
@@ -2336,32 +1922,14 @@
                 <w:szCs w:val="20"/>
               </w:rPr>
             </w:pPr>
-            <w:proofErr w:type="gramStart"/>
             <w:r>
               <w:rPr>
                 <w:sz w:val="20"/>
                 <w:szCs w:val="20"/>
               </w:rPr>
               <w:lastRenderedPageBreak/>
-              <w:t>./</w:t>
+              <w:t>./…/pow_person_files</w:t>
             </w:r>
-            <w:proofErr w:type="gramEnd"/>
-            <w:r>
-              <w:rPr>
-                <w:sz w:val="20"/>
-                <w:szCs w:val="20"/>
-              </w:rPr>
-              <w:t>…/</w:t>
-            </w:r>
-            <w:proofErr w:type="spellStart"/>
-            <w:r>
-              <w:rPr>
-                <w:sz w:val="20"/>
-                <w:szCs w:val="20"/>
-              </w:rPr>
-              <w:t>pow_person_files</w:t>
-            </w:r>
-            <w:proofErr w:type="spellEnd"/>
           </w:p>
         </w:tc>
         <w:tc>
@@ -2398,39 +1966,7 @@
                 <w:sz w:val="20"/>
                 <w:szCs w:val="20"/>
               </w:rPr>
-              <w:t xml:space="preserve">where </w:t>
-            </w:r>
-            <w:proofErr w:type="spellStart"/>
-            <w:r>
-              <w:rPr>
-                <w:sz w:val="20"/>
-                <w:szCs w:val="20"/>
-              </w:rPr>
-              <w:t>sc</w:t>
-            </w:r>
-            <w:proofErr w:type="spellEnd"/>
-            <w:r>
-              <w:rPr>
-                <w:sz w:val="20"/>
-                <w:szCs w:val="20"/>
-              </w:rPr>
-              <w:t xml:space="preserve">=2-digit FIPS state code, and </w:t>
-            </w:r>
-            <w:proofErr w:type="spellStart"/>
-            <w:r>
-              <w:rPr>
-                <w:sz w:val="20"/>
-                <w:szCs w:val="20"/>
-              </w:rPr>
-              <w:t>st</w:t>
-            </w:r>
-            <w:proofErr w:type="spellEnd"/>
-            <w:r>
-              <w:rPr>
-                <w:sz w:val="20"/>
-                <w:szCs w:val="20"/>
-              </w:rPr>
-              <w:t>= lower case 2-letter state postal code.</w:t>
+              <w:t>where sc=2-digit FIPS state code, and st= lower case 2-letter state postal code.</w:t>
             </w:r>
           </w:p>
         </w:tc>
@@ -2527,54 +2063,24 @@
         <w:t xml:space="preserve">available in public FMLA data. </w:t>
       </w:r>
       <w:r>
-        <w:t xml:space="preserve">For the simulation model, only population level distribution of these leave lengths is needed. Therefore, an aggregate level distribution data file is generated as JSON format and placed </w:t>
-      </w:r>
-      <w:proofErr w:type="gramStart"/>
-      <w:r>
-        <w:t xml:space="preserve">in </w:t>
-      </w:r>
-      <w:r>
-        <w:rPr>
-          <w:i/>
-          <w:iCs/>
-        </w:rPr>
-        <w:t>.</w:t>
-      </w:r>
-      <w:proofErr w:type="gramEnd"/>
-      <w:r>
-        <w:rPr>
-          <w:i/>
-          <w:iCs/>
-        </w:rPr>
-        <w:t>/data/fmla_2012</w:t>
+        <w:t xml:space="preserve">For the simulation model, only population level distribution of these leave lengths is needed. Therefore, an aggregate level distribution data file is generated as JSON format and placed in </w:t>
+      </w:r>
+      <w:r>
+        <w:rPr>
+          <w:i/>
+          <w:iCs/>
+        </w:rPr>
+        <w:t>./data/fmla_2012</w:t>
       </w:r>
       <w:r>
         <w:t xml:space="preserve">. File name is </w:t>
       </w:r>
-      <w:proofErr w:type="spellStart"/>
-      <w:r>
-        <w:rPr>
-          <w:i/>
-          <w:iCs/>
-        </w:rPr>
-        <w:t>length_distributions_exact_</w:t>
-      </w:r>
-      <w:proofErr w:type="gramStart"/>
-      <w:r>
-        <w:rPr>
-          <w:i/>
-          <w:iCs/>
-        </w:rPr>
-        <w:t>days.json</w:t>
-      </w:r>
-      <w:proofErr w:type="spellEnd"/>
-      <w:proofErr w:type="gramEnd"/>
-      <w:r>
-        <w:rPr>
-          <w:i/>
-          <w:iCs/>
-        </w:rPr>
-        <w:t>.</w:t>
+      <w:r>
+        <w:rPr>
+          <w:i/>
+          <w:iCs/>
+        </w:rPr>
+        <w:t>length_distributions_exact_days.json.</w:t>
       </w:r>
       <w:r>
         <w:t xml:space="preserve"> </w:t>
@@ -2641,26 +2147,14 @@
         <w:t>s</w:t>
       </w:r>
       <w:r>
-        <w:t xml:space="preserve"> containing the needed CPS data columns should be placed </w:t>
-      </w:r>
-      <w:proofErr w:type="gramStart"/>
-      <w:r>
-        <w:t xml:space="preserve">in </w:t>
-      </w:r>
-      <w:r>
-        <w:rPr>
-          <w:i/>
-          <w:iCs/>
-        </w:rPr>
-        <w:t>.</w:t>
-      </w:r>
-      <w:proofErr w:type="gramEnd"/>
-      <w:r>
-        <w:rPr>
-          <w:i/>
-          <w:iCs/>
-        </w:rPr>
-        <w:t>/data/cps</w:t>
+        <w:t xml:space="preserve"> containing the needed CPS data columns should be placed in </w:t>
+      </w:r>
+      <w:r>
+        <w:rPr>
+          <w:i/>
+          <w:iCs/>
+        </w:rPr>
+        <w:t>./data/cps</w:t>
       </w:r>
       <w:r>
         <w:t>.</w:t>
@@ -2741,7 +2235,6 @@
       <w:r>
         <w:t xml:space="preserve">After Python 3 and above-listed Python packages are installed, the model can be launched in a terminal (e.g. a Windows command line window). User should first change directory to the </w:t>
       </w:r>
-      <w:proofErr w:type="spellStart"/>
       <w:r>
         <w:rPr>
           <w:i/>
@@ -2749,7 +2242,6 @@
         </w:rPr>
         <w:t>microsim</w:t>
       </w:r>
-      <w:proofErr w:type="spellEnd"/>
       <w:r>
         <w:t xml:space="preserve"> folder, and run the command python </w:t>
       </w:r>
@@ -2832,8 +2324,12 @@
     </w:p>
     <w:p>
       <w:pPr>
-        <w:ind w:left="720"/>
-      </w:pPr>
+        <w:spacing w:after="160" w:line="259" w:lineRule="auto"/>
+        <w:jc w:val="left"/>
+      </w:pPr>
+      <w:r>
+        <w:br w:type="page"/>
+      </w:r>
     </w:p>
     <w:p>
       <w:pPr>
@@ -2849,6 +2345,7 @@
           <w:b/>
           <w:bCs/>
         </w:rPr>
+        <w:lastRenderedPageBreak/>
         <w:t xml:space="preserve">Exhibit </w:t>
       </w:r>
       <w:r>
@@ -2893,25 +2390,15 @@
       </w:r>
     </w:p>
     <w:p>
-      <w:pPr>
-        <w:jc w:val="center"/>
-        <w:rPr>
-          <w:b/>
-          <w:bCs/>
-        </w:rPr>
-      </w:pPr>
-    </w:p>
-    <w:p>
       <w:r>
         <w:rPr>
           <w:noProof/>
         </w:rPr>
-        <w:lastRenderedPageBreak/>
         <w:drawing>
-          <wp:inline distT="0" distB="0" distL="0" distR="0" wp14:anchorId="6BE2B63C" wp14:editId="5EA89E34">
+          <wp:inline distT="0" distB="0" distL="0" distR="0" wp14:anchorId="6BE2B63C" wp14:editId="3A8BDC7A">
             <wp:extent cx="5943600" cy="2687320"/>
             <wp:effectExtent l="0" t="0" r="0" b="0"/>
-            <wp:docPr id="1" name="Picture 1"/>
+            <wp:docPr id="1" name="Picture 1" descr="Exhibit 1&#10;&#10;Exhibit 1 shows the how to launch the microsimulation model from Windows PowerShell, and the graphic user interface (GUI) after model is launched."/>
             <wp:cNvGraphicFramePr>
               <a:graphicFrameLocks xmlns:a="http://schemas.openxmlformats.org/drawingml/2006/main" noChangeAspect="1"/>
             </wp:cNvGraphicFramePr>
@@ -2980,26 +2467,14 @@
         <w:ind w:left="360"/>
       </w:pPr>
       <w:r>
-        <w:t xml:space="preserve">FMLA File – File path to the FMLA dataset. Current default is to use the FMLA 2012 data located </w:t>
-      </w:r>
-      <w:proofErr w:type="gramStart"/>
-      <w:r>
-        <w:t xml:space="preserve">at </w:t>
-      </w:r>
-      <w:r>
-        <w:rPr>
-          <w:i/>
-          <w:iCs/>
-        </w:rPr>
-        <w:t>.</w:t>
-      </w:r>
-      <w:proofErr w:type="gramEnd"/>
-      <w:r>
-        <w:rPr>
-          <w:i/>
-          <w:iCs/>
-        </w:rPr>
-        <w:t>/data/fmla_2012/</w:t>
+        <w:t xml:space="preserve">FMLA File – File path to the FMLA dataset. Current default is to use the FMLA 2012 data located at </w:t>
+      </w:r>
+      <w:r>
+        <w:rPr>
+          <w:i/>
+          <w:iCs/>
+        </w:rPr>
+        <w:t>./data/fmla_2012/</w:t>
       </w:r>
     </w:p>
     <w:p>
@@ -3012,36 +2487,15 @@
         <w:ind w:left="360"/>
       </w:pPr>
       <w:r>
-        <w:t xml:space="preserve">ACS Directory – Directory of ACS datasets. Current default </w:t>
-      </w:r>
-      <w:proofErr w:type="gramStart"/>
-      <w:r>
-        <w:t xml:space="preserve">is </w:t>
-      </w:r>
-      <w:r>
-        <w:rPr>
-          <w:i/>
-          <w:iCs/>
-        </w:rPr>
-        <w:t>.</w:t>
-      </w:r>
-      <w:proofErr w:type="gramEnd"/>
-      <w:r>
-        <w:rPr>
-          <w:i/>
-          <w:iCs/>
-        </w:rPr>
-        <w:t>/data/</w:t>
-      </w:r>
-      <w:proofErr w:type="spellStart"/>
-      <w:r>
-        <w:rPr>
-          <w:i/>
-          <w:iCs/>
-        </w:rPr>
-        <w:t>acs</w:t>
-      </w:r>
-      <w:proofErr w:type="spellEnd"/>
+        <w:t xml:space="preserve">ACS Directory – Directory of ACS datasets. Current default is </w:t>
+      </w:r>
+      <w:r>
+        <w:rPr>
+          <w:i/>
+          <w:iCs/>
+        </w:rPr>
+        <w:t>./data/acs</w:t>
+      </w:r>
       <w:r>
         <w:t xml:space="preserve"> which contains</w:t>
       </w:r>
@@ -3053,23 +2507,7 @@
           <w:i/>
           <w:iCs/>
         </w:rPr>
-        <w:t>./data/</w:t>
-      </w:r>
-      <w:proofErr w:type="spellStart"/>
-      <w:r>
-        <w:rPr>
-          <w:i/>
-          <w:iCs/>
-        </w:rPr>
-        <w:t>acs</w:t>
-      </w:r>
-      <w:proofErr w:type="spellEnd"/>
-      <w:r>
-        <w:rPr>
-          <w:i/>
-          <w:iCs/>
-        </w:rPr>
-        <w:t>/2016</w:t>
+        <w:t>./data/acs/2016</w:t>
       </w:r>
       <w:r>
         <w:t xml:space="preserve">, and within each year folder, </w:t>
@@ -3077,58 +2515,16 @@
       <w:r>
         <w:t xml:space="preserve">4 subdirectories: </w:t>
       </w:r>
-      <w:proofErr w:type="spellStart"/>
-      <w:r>
-        <w:rPr>
-          <w:i/>
-          <w:iCs/>
-        </w:rPr>
-        <w:t>household_files</w:t>
-      </w:r>
-      <w:proofErr w:type="spellEnd"/>
-      <w:r>
-        <w:rPr>
-          <w:i/>
-          <w:iCs/>
-        </w:rPr>
-        <w:t xml:space="preserve">, </w:t>
-      </w:r>
-      <w:proofErr w:type="spellStart"/>
-      <w:r>
-        <w:rPr>
-          <w:i/>
-          <w:iCs/>
-        </w:rPr>
-        <w:t>person_files</w:t>
-      </w:r>
-      <w:proofErr w:type="spellEnd"/>
-      <w:r>
-        <w:rPr>
-          <w:i/>
-          <w:iCs/>
-        </w:rPr>
-        <w:t xml:space="preserve">, </w:t>
-      </w:r>
-      <w:proofErr w:type="spellStart"/>
-      <w:r>
-        <w:rPr>
-          <w:i/>
-          <w:iCs/>
-        </w:rPr>
-        <w:t>pow_household_files</w:t>
-      </w:r>
-      <w:proofErr w:type="spellEnd"/>
-      <w:r>
-        <w:rPr>
-          <w:i/>
-          <w:iCs/>
-        </w:rPr>
-        <w:t xml:space="preserve">, </w:t>
+      <w:r>
+        <w:rPr>
+          <w:i/>
+          <w:iCs/>
+        </w:rPr>
+        <w:t xml:space="preserve">household_files, person_files, pow_household_files, </w:t>
       </w:r>
       <w:r>
         <w:t xml:space="preserve">and </w:t>
       </w:r>
-      <w:proofErr w:type="spellStart"/>
       <w:r>
         <w:rPr>
           <w:i/>
@@ -3136,7 +2532,6 @@
         </w:rPr>
         <w:t>pow_person_files</w:t>
       </w:r>
-      <w:proofErr w:type="spellEnd"/>
       <w:r>
         <w:t xml:space="preserve">. </w:t>
       </w:r>
@@ -3569,10 +2964,10 @@
           <w:noProof/>
         </w:rPr>
         <w:drawing>
-          <wp:inline distT="0" distB="0" distL="0" distR="0" wp14:anchorId="452F5A4F" wp14:editId="2D4A8408">
+          <wp:inline distT="0" distB="0" distL="0" distR="0" wp14:anchorId="452F5A4F" wp14:editId="4FF8F0E9">
             <wp:extent cx="4114800" cy="4981282"/>
             <wp:effectExtent l="0" t="0" r="0" b="0"/>
-            <wp:docPr id="2" name="Picture 2"/>
+            <wp:docPr id="2" name="Picture 2" descr="Exhibit 2&#10;&#10;Exhibit 2 shows the graphic user interface (GUI) with model parameters displayed under the Program Tab, including the following parameters:&#10;Eligibility Rules - Earnings,&#10;Eligibility Rules - Weeks&#10;Eligibility Rules - Hours&#10;Eligibility Rules - Employer Size&#10;Max Weeks - Own Health&#10;Max Weeks - Maternity&#10;Max Weeks - New Child&#10;Max Weeks - Ill Child&#10;Max Weeks - Ill Spouse&#10;Max Weeks - Ill Parent&#10;Eligible Employee Types - Private Employees&#10;Eligible Employee Types - Self Employed&#10;Eligible Employee Types - Government Employees (including separate checkboxes for subtypes: Federal Employees, State Employees, and Local Employees).&#10;Benefit Financing - Payroll Tax Rate&#10;Benefit Financing - Maximum Taxable Earnings&#10;Benefit Financing - Apply Benefits Tax&#10;Benefit Financing - State Income Tax Rate&#10;Replacement Ratio&#10;Weekly Benefit Cap"/>
             <wp:cNvGraphicFramePr>
               <a:graphicFrameLocks xmlns:a="http://schemas.openxmlformats.org/drawingml/2006/main" noChangeAspect="1"/>
             </wp:cNvGraphicFramePr>
@@ -3683,15 +3078,7 @@
         </w:numPr>
       </w:pPr>
       <w:r>
-        <w:t xml:space="preserve">Take Up Rates – These are </w:t>
-      </w:r>
-      <w:proofErr w:type="gramStart"/>
-      <w:r>
-        <w:t>take</w:t>
-      </w:r>
-      <w:proofErr w:type="gramEnd"/>
-      <w:r>
-        <w:t xml:space="preserve"> up rates of the benefit for each leave type among all eligible workers in the state. Namely, take up rate is total number of </w:t>
+        <w:t xml:space="preserve">Take Up Rates – These are take up rates of the benefit for each leave type among all eligible workers in the state. Namely, take up rate is total number of </w:t>
       </w:r>
       <w:r>
         <w:t xml:space="preserve">actual </w:t>
@@ -3824,10 +3211,10 @@
           <w:noProof/>
         </w:rPr>
         <w:drawing>
-          <wp:inline distT="0" distB="0" distL="0" distR="0" wp14:anchorId="388A58C6" wp14:editId="71C8D98C">
+          <wp:inline distT="0" distB="0" distL="0" distR="0" wp14:anchorId="388A58C6" wp14:editId="51EAEFD6">
             <wp:extent cx="4114800" cy="5015132"/>
             <wp:effectExtent l="0" t="0" r="0" b="0"/>
-            <wp:docPr id="3" name="Picture 3"/>
+            <wp:docPr id="3" name="Picture 3" descr="Exhibit 3&#10;&#10;Exhibit 3 shows the graphic user interface (GUI) with model parameters displayed under the Population Tab, including the following parameters:&#10;Take Up Rates - Own Health&#10;Take Up Rates - Own Health&#10;Take Up Rates - Maternity&#10;Take Up Rates - New Child&#10;Take Up Rates - Ill Child&#10;Take Up Rates - Ill Spouse&#10;Take Up Rates - Ill Parent&#10;Share of Dual Receivers"/>
             <wp:cNvGraphicFramePr>
               <a:graphicFrameLocks xmlns:a="http://schemas.openxmlformats.org/drawingml/2006/main" noChangeAspect="1"/>
             </wp:cNvGraphicFramePr>
@@ -3951,15 +3338,7 @@
         <w:t xml:space="preserve"> tab will be overridden by a set of pre-determined parameters that best represent the leave program of the selected state.</w:t>
       </w:r>
       <w:r>
-        <w:t xml:space="preserve"> Current options in this dropdown menu include CA (California), NJ (New Jersey), and RI (Rhode Island), the three states that have published </w:t>
-      </w:r>
-      <w:proofErr w:type="gramStart"/>
-      <w:r>
-        <w:t>sufficient</w:t>
-      </w:r>
-      <w:proofErr w:type="gramEnd"/>
-      <w:r>
-        <w:t xml:space="preserve"> program data for estimating the needed model parameters.</w:t>
+        <w:t xml:space="preserve"> Current options in this dropdown menu include CA (California), NJ (New Jersey), and RI (Rhode Island), the three states that have published sufficient program data for estimating the needed model parameters.</w:t>
       </w:r>
     </w:p>
     <w:p>
@@ -4042,10 +3421,10 @@
           <w:noProof/>
         </w:rPr>
         <w:drawing>
-          <wp:inline distT="0" distB="0" distL="0" distR="0" wp14:anchorId="57772041" wp14:editId="049B1CD5">
+          <wp:inline distT="0" distB="0" distL="0" distR="0" wp14:anchorId="57772041" wp14:editId="0FEA33E4">
             <wp:extent cx="4114800" cy="3720465"/>
             <wp:effectExtent l="0" t="0" r="0" b="0"/>
-            <wp:docPr id="21" name="Picture 21"/>
+            <wp:docPr id="21" name="Picture 21" descr="Exhibit 4&#10;&#10;Exhibit 4 shows the graphic user interface (GUI) with model parameters displayed under the Simulation Tab, including the following parameters:&#10;Existing State Program&#10;"/>
             <wp:cNvGraphicFramePr>
               <a:graphicFrameLocks xmlns:a="http://schemas.openxmlformats.org/drawingml/2006/main" noChangeAspect="1"/>
             </wp:cNvGraphicFramePr>
@@ -4244,18 +3623,69 @@
         <w:t>s</w:t>
       </w:r>
       <w:r>
+        <w:t>, awaiting for user inputting desired values for the simulation</w:t>
+      </w:r>
+      <w:r>
+        <w:t xml:space="preserve"> </w:t>
+      </w:r>
+      <w:r>
+        <w:rPr>
+          <w:i/>
+          <w:iCs/>
+        </w:rPr>
+        <w:t>Comparison 1</w:t>
+      </w:r>
+      <w:r>
+        <w:t>.</w:t>
+      </w:r>
+      <w:r>
+        <w:t xml:space="preserve"> Likewise, user can further add more parallel simulations by clicking the </w:t>
+      </w:r>
+      <w:r>
+        <w:rPr>
+          <w:i/>
+          <w:iCs/>
+        </w:rPr>
+        <w:t>plus</w:t>
+      </w:r>
+      <w:r>
+        <w:t xml:space="preserve"> button next to </w:t>
+      </w:r>
+      <w:r>
+        <w:rPr>
+          <w:i/>
+          <w:iCs/>
+        </w:rPr>
+        <w:t>Compare</w:t>
+      </w:r>
+      <w:r>
+        <w:t xml:space="preserve">, resulting in </w:t>
+      </w:r>
+      <w:r>
+        <w:rPr>
+          <w:i/>
+          <w:iCs/>
+        </w:rPr>
+        <w:t>Comparison 2</w:t>
+      </w:r>
+      <w:r>
         <w:t xml:space="preserve">, </w:t>
       </w:r>
-      <w:proofErr w:type="gramStart"/>
-      <w:r>
-        <w:t>awaiting</w:t>
-      </w:r>
-      <w:proofErr w:type="gramEnd"/>
-      <w:r>
-        <w:t xml:space="preserve"> for user inputting desired values for the simulation</w:t>
-      </w:r>
-      <w:r>
-        <w:t xml:space="preserve"> </w:t>
+      <w:r>
+        <w:rPr>
+          <w:i/>
+          <w:iCs/>
+        </w:rPr>
+        <w:t>Comparison 3</w:t>
+      </w:r>
+      <w:r>
+        <w:t>, etc.</w:t>
+      </w:r>
+      <w:r>
+        <w:t xml:space="preserve"> The comparison results will be eventually displayed in GUI result window, as well as saved in the output folder.</w:t>
+      </w:r>
+      <w:r>
+        <w:t xml:space="preserve"> To remove existing parallel simulation such as </w:t>
       </w:r>
       <w:r>
         <w:rPr>
@@ -4265,56 +3695,7 @@
         <w:t>Comparison 1</w:t>
       </w:r>
       <w:r>
-        <w:t>.</w:t>
-      </w:r>
-      <w:r>
-        <w:t xml:space="preserve"> Likewise, user can further add more parallel simulations by clicking the </w:t>
-      </w:r>
-      <w:r>
-        <w:rPr>
-          <w:i/>
-          <w:iCs/>
-        </w:rPr>
-        <w:t>plus</w:t>
-      </w:r>
-      <w:r>
-        <w:t xml:space="preserve"> button next to </w:t>
-      </w:r>
-      <w:r>
-        <w:rPr>
-          <w:i/>
-          <w:iCs/>
-        </w:rPr>
-        <w:t>Compare</w:t>
-      </w:r>
-      <w:r>
-        <w:t xml:space="preserve">, resulting in </w:t>
-      </w:r>
-      <w:r>
-        <w:rPr>
-          <w:i/>
-          <w:iCs/>
-        </w:rPr>
-        <w:t>Comparison 2</w:t>
-      </w:r>
-      <w:r>
-        <w:t xml:space="preserve">, </w:t>
-      </w:r>
-      <w:r>
-        <w:rPr>
-          <w:i/>
-          <w:iCs/>
-        </w:rPr>
-        <w:t>Comparison 3</w:t>
-      </w:r>
-      <w:r>
-        <w:t>, etc.</w:t>
-      </w:r>
-      <w:r>
-        <w:t xml:space="preserve"> The comparison results will be eventually displayed in GUI result window, as well as saved in the output folder.</w:t>
-      </w:r>
-      <w:r>
-        <w:t xml:space="preserve"> To remove existing parallel simulation such as </w:t>
+        <w:t xml:space="preserve">, use can click the </w:t>
       </w:r>
       <w:r>
         <w:rPr>
@@ -4324,7 +3705,7 @@
         <w:t>Comparison 1</w:t>
       </w:r>
       <w:r>
-        <w:t xml:space="preserve">, use can click the </w:t>
+        <w:t xml:space="preserve"> button, and a cross mark will appear, allowing user to click and remove </w:t>
       </w:r>
       <w:r>
         <w:rPr>
@@ -4334,16 +3715,6 @@
         <w:t>Comparison 1</w:t>
       </w:r>
       <w:r>
-        <w:t xml:space="preserve"> button, and a cross mark will appear, allowing user to click and remove </w:t>
-      </w:r>
-      <w:r>
-        <w:rPr>
-          <w:i/>
-          <w:iCs/>
-        </w:rPr>
-        <w:t>Comparison 1</w:t>
-      </w:r>
-      <w:r>
         <w:t xml:space="preserve">. </w:t>
       </w:r>
     </w:p>
@@ -4427,10 +3798,10 @@
           <w:noProof/>
         </w:rPr>
         <w:drawing>
-          <wp:inline distT="0" distB="0" distL="0" distR="0" wp14:anchorId="0DEC44EF" wp14:editId="37C6E04D">
+          <wp:inline distT="0" distB="0" distL="0" distR="0" wp14:anchorId="0DEC44EF" wp14:editId="6B1F2077">
             <wp:extent cx="4114800" cy="3408778"/>
             <wp:effectExtent l="0" t="0" r="0" b="1270"/>
-            <wp:docPr id="6" name="Picture 6"/>
+            <wp:docPr id="6" name="Picture 6" descr="Exhibit 5&#10;&#10;Exhibit 5 shows the graphic user interface (GUI), with Comparison button activated, and an example parallel simulation name Comparison 1 added."/>
             <wp:cNvGraphicFramePr>
               <a:graphicFrameLocks xmlns:a="http://schemas.openxmlformats.org/drawingml/2006/main" noChangeAspect="1"/>
             </wp:cNvGraphicFramePr>
@@ -4816,16 +4187,26 @@
       <w:pPr>
         <w:ind w:left="1440"/>
         <w:jc w:val="center"/>
+        <w:rPr>
+          <w:b/>
+          <w:bCs/>
+        </w:rPr>
+      </w:pPr>
+    </w:p>
+    <w:p>
+      <w:pPr>
+        <w:ind w:left="1440"/>
+        <w:jc w:val="center"/>
       </w:pPr>
       <w:r>
         <w:rPr>
           <w:noProof/>
         </w:rPr>
         <w:drawing>
-          <wp:inline distT="0" distB="0" distL="0" distR="0" wp14:anchorId="5A7C882D" wp14:editId="768115FD">
+          <wp:inline distT="0" distB="0" distL="0" distR="0" wp14:anchorId="5A7C882D" wp14:editId="2530FC74">
             <wp:extent cx="4114800" cy="6573941"/>
             <wp:effectExtent l="0" t="0" r="0" b="0"/>
-            <wp:docPr id="7" name="Picture 7"/>
+            <wp:docPr id="7" name="Picture 7" descr="Exhibit 6&#10;&#10;Exhibit 6 shows the graphic user interface (GUI), with Advanced Parameters switch turned on, showing following advanced parameters under Program tab:&#10;Leave Types Allowed - Own Health, Maternity, New Child, Ill Child, Ill Spouse, and Ill Parent&#10;Waiting Period&#10;Dependency Allowance&#10;Recollect"/>
             <wp:cNvGraphicFramePr>
               <a:graphicFrameLocks xmlns:a="http://schemas.openxmlformats.org/drawingml/2006/main" noChangeAspect="1"/>
             </wp:cNvGraphicFramePr>
@@ -5032,15 +4413,7 @@
         <w:t>This checkbox indicates whether wage replacement ratio should be adjusted based on number of eligible dependents of applicant. Eligible dependents include non-working spouse and children under 18.</w:t>
       </w:r>
       <w:r>
-        <w:t xml:space="preserve"> When checked, user can use the “+” </w:t>
-      </w:r>
-      <w:proofErr w:type="gramStart"/>
-      <w:r>
-        <w:t>and  “</w:t>
-      </w:r>
-      <w:proofErr w:type="gramEnd"/>
-      <w:r>
-        <w:t xml:space="preserve">–” buttons to add or remove dependents, and enter the corresponding </w:t>
+        <w:t xml:space="preserve"> When checked, user can use the “+” and  “–” buttons to add or remove dependents, and enter the corresponding </w:t>
       </w:r>
       <w:r>
         <w:rPr>
@@ -5223,6 +4596,16 @@
     </w:p>
     <w:p>
       <w:pPr>
+        <w:ind w:left="1440"/>
+        <w:jc w:val="center"/>
+        <w:rPr>
+          <w:b/>
+          <w:bCs/>
+        </w:rPr>
+      </w:pPr>
+    </w:p>
+    <w:p>
+      <w:pPr>
         <w:ind w:left="2160"/>
       </w:pPr>
       <w:r>
@@ -5230,10 +4613,10 @@
           <w:noProof/>
         </w:rPr>
         <w:drawing>
-          <wp:inline distT="0" distB="0" distL="0" distR="0" wp14:anchorId="1C1F37FB" wp14:editId="66B58126">
+          <wp:inline distT="0" distB="0" distL="0" distR="0" wp14:anchorId="1C1F37FB" wp14:editId="1EF7D9F1">
             <wp:extent cx="4114800" cy="4332849"/>
             <wp:effectExtent l="0" t="0" r="0" b="0"/>
-            <wp:docPr id="5" name="Picture 5"/>
+            <wp:docPr id="5" name="Picture 5" descr="Exhibit 7&#10;&#10;Exhibit 7 shows the graphic user interface (GUI), with Advanced Parameters switch turned on, showing following advanced parameters under Program tab:&#10;Dependency Allowance (checked)&#10;Numbers of dependents&#10;Increment of Replacement Ratio associated with each additional dependent&#10;Recollect (checked)&#10;Minimum Leave Length"/>
             <wp:cNvGraphicFramePr>
               <a:graphicFrameLocks xmlns:a="http://schemas.openxmlformats.org/drawingml/2006/main" noChangeAspect="1"/>
             </wp:cNvGraphicFramePr>
@@ -5343,21 +4726,13 @@
         <w:t xml:space="preserve">) </w:t>
       </w:r>
       <w:r>
-        <w:t xml:space="preserve">– This is the minimum leave length assumed by the model that workers will apply for. Default value is set to 5 </w:t>
-      </w:r>
-      <w:proofErr w:type="gramStart"/>
-      <w:r>
-        <w:t>work</w:t>
+        <w:t>– This is the minimum leave length assumed by the model that workers will apply for. Default value is set to 5 work</w:t>
       </w:r>
       <w:r>
         <w:t xml:space="preserve"> </w:t>
       </w:r>
       <w:r>
-        <w:t>days</w:t>
-      </w:r>
-      <w:proofErr w:type="gramEnd"/>
-      <w:r>
-        <w:t>, which is inferred from current state program’s reporting of benefit distribution and caseload using weekly statistics.</w:t>
+        <w:t>days, which is inferred from current state program’s reporting of benefit distribution and caseload using weekly statistics.</w:t>
       </w:r>
       <w:r>
         <w:t xml:space="preserve"> For leave lengths that are </w:t>
@@ -5552,6 +4927,16 @@
     </w:p>
     <w:p>
       <w:pPr>
+        <w:ind w:left="1440"/>
+        <w:jc w:val="center"/>
+        <w:rPr>
+          <w:b/>
+          <w:bCs/>
+        </w:rPr>
+      </w:pPr>
+    </w:p>
+    <w:p>
+      <w:pPr>
         <w:ind w:left="2160"/>
       </w:pPr>
       <w:r>
@@ -5559,10 +4944,10 @@
           <w:noProof/>
         </w:rPr>
         <w:drawing>
-          <wp:inline distT="0" distB="0" distL="0" distR="0" wp14:anchorId="13DF9274" wp14:editId="278E6A40">
+          <wp:inline distT="0" distB="0" distL="0" distR="0" wp14:anchorId="13DF9274" wp14:editId="039A795F">
             <wp:extent cx="4114800" cy="4270424"/>
             <wp:effectExtent l="0" t="0" r="0" b="0"/>
-            <wp:docPr id="8" name="Picture 8"/>
+            <wp:docPr id="8" name="Picture 8" descr="Exhibit 8&#10;&#10;Exhibit 8 shows the graphic user interface (GUI), with Advanced Parameters switch turned on, showing following advanced parameters under Population tab:&#10;Minimum Leave Length Applied&#10;Alpha"/>
             <wp:cNvGraphicFramePr>
               <a:graphicFrameLocks xmlns:a="http://schemas.openxmlformats.org/drawingml/2006/main" noChangeAspect="1"/>
             </wp:cNvGraphicFramePr>
@@ -5687,11 +5072,9 @@
       <w:r>
         <w:t xml:space="preserve">2.3 </w:t>
       </w:r>
-      <w:bookmarkStart w:id="19" w:name="_GoBack"/>
       <w:r>
         <w:t>Executing the model</w:t>
       </w:r>
-      <w:bookmarkEnd w:id="19"/>
     </w:p>
     <w:p>
       <w:pPr>
@@ -5788,7 +5171,7 @@
           <w:bCs/>
         </w:rPr>
       </w:pPr>
-      <w:bookmarkStart w:id="20" w:name="_Ref23366297"/>
+      <w:bookmarkStart w:id="19" w:name="_Ref23366297"/>
       <w:r>
         <w:rPr>
           <w:b/>
@@ -5828,7 +5211,7 @@
       <w:r>
         <w:fldChar w:fldCharType="end"/>
       </w:r>
-      <w:bookmarkEnd w:id="20"/>
+      <w:bookmarkEnd w:id="19"/>
       <w:r>
         <w:rPr>
           <w:b/>
@@ -5841,16 +5224,26 @@
       <w:pPr>
         <w:ind w:left="-360"/>
         <w:jc w:val="center"/>
+        <w:rPr>
+          <w:b/>
+          <w:bCs/>
+        </w:rPr>
+      </w:pPr>
+    </w:p>
+    <w:p>
+      <w:pPr>
+        <w:ind w:left="-360"/>
+        <w:jc w:val="center"/>
       </w:pPr>
       <w:r>
         <w:rPr>
           <w:noProof/>
         </w:rPr>
         <w:drawing>
-          <wp:inline distT="0" distB="0" distL="0" distR="0" wp14:anchorId="3A797D54" wp14:editId="48CCDC45">
+          <wp:inline distT="0" distB="0" distL="0" distR="0" wp14:anchorId="3A797D54" wp14:editId="0820144B">
             <wp:extent cx="5943600" cy="3918585"/>
             <wp:effectExtent l="0" t="0" r="0" b="5715"/>
-            <wp:docPr id="9" name="Picture 9"/>
+            <wp:docPr id="9" name="Picture 9" descr="Exhibit 9&#10;&#10;Exhibit 9 shows the graphic user interface (GUI) after clicking the Run button, and a separate runtime window displaying the model execution progress bar and messages indicating the steps completed during model execution, such as&#10;File saved: clean FMLA data file before CPS imputation.&#10;CPS cleaned and CPS variable imputation done for FMLA. Time elapsed = 9.94 seconds.&#10;File saved: clean FMLA data file after CPS imputation.&#10;Cleaning ACS data. State chosen = RI. Chunk size = 100000 ACS rows."/>
             <wp:cNvGraphicFramePr>
               <a:graphicFrameLocks xmlns:a="http://schemas.openxmlformats.org/drawingml/2006/main" noChangeAspect="1"/>
             </wp:cNvGraphicFramePr>
@@ -5973,21 +5366,7 @@
         <w:ind w:left="450"/>
       </w:pPr>
       <w:r>
-        <w:t xml:space="preserve">Possible Errors – The runtime window will display any errors the model runs into during execution, </w:t>
-      </w:r>
-      <w:commentRangeStart w:id="21"/>
-      <w:r>
-        <w:t>including the following</w:t>
-      </w:r>
-      <w:commentRangeEnd w:id="21"/>
-      <w:r>
-        <w:rPr>
-          <w:rStyle w:val="CommentReference"/>
-        </w:rPr>
-        <w:commentReference w:id="21"/>
-      </w:r>
-      <w:r>
-        <w:t>:</w:t>
+        <w:t>Possible Errors – The runtime window will display any errors the model runs into during execution, including the following:</w:t>
       </w:r>
     </w:p>
     <w:p>
@@ -5998,22 +5377,9 @@
           <w:numId w:val="14"/>
         </w:numPr>
       </w:pPr>
-      <w:proofErr w:type="spellStart"/>
       <w:r>
         <w:lastRenderedPageBreak/>
-        <w:t>FileNotFoundError</w:t>
-      </w:r>
-      <w:proofErr w:type="spellEnd"/>
-      <w:r>
-        <w:t>: This error occurs when the needed input data files cannot be located. Typically, this is caused by either (</w:t>
-      </w:r>
-      <w:proofErr w:type="spellStart"/>
-      <w:r>
-        <w:t>i</w:t>
-      </w:r>
-      <w:proofErr w:type="spellEnd"/>
-      <w:r>
-        <w:t xml:space="preserve">) any missing files in the subfolders of </w:t>
+        <w:t xml:space="preserve">FileNotFoundError: This error occurs when the needed input data files cannot be located. Typically, this is caused by either (i) any missing files in the subfolders of </w:t>
       </w:r>
       <w:r>
         <w:rPr>
@@ -6040,17 +5406,8 @@
           <w:i/>
           <w:iCs/>
         </w:rPr>
-        <w:t>./data/</w:t>
-      </w:r>
-      <w:proofErr w:type="spellStart"/>
-      <w:r>
-        <w:rPr>
-          <w:i/>
-          <w:iCs/>
-        </w:rPr>
-        <w:t>acs</w:t>
-      </w:r>
-      <w:proofErr w:type="spellEnd"/>
+        <w:t>./data/acs</w:t>
+      </w:r>
       <w:r>
         <w:t xml:space="preserve">, and </w:t>
       </w:r>
@@ -6069,17 +5426,8 @@
           <w:i/>
           <w:iCs/>
         </w:rPr>
-        <w:t>./data/</w:t>
-      </w:r>
-      <w:proofErr w:type="spellStart"/>
-      <w:r>
-        <w:rPr>
-          <w:i/>
-          <w:iCs/>
-        </w:rPr>
-        <w:t>acs</w:t>
-      </w:r>
-      <w:proofErr w:type="spellEnd"/>
+        <w:t>./data/acs</w:t>
+      </w:r>
       <w:r>
         <w:t xml:space="preserve">, and </w:t>
       </w:r>
@@ -6168,17 +5516,27 @@
     </w:p>
     <w:p>
       <w:pPr>
+        <w:ind w:left="-360"/>
         <w:jc w:val="center"/>
+        <w:rPr>
+          <w:b/>
+          <w:bCs/>
+        </w:rPr>
+      </w:pPr>
+    </w:p>
+    <w:p>
+      <w:pPr>
+        <w:jc w:val="center"/>
       </w:pPr>
       <w:r>
         <w:rPr>
           <w:noProof/>
         </w:rPr>
         <w:drawing>
-          <wp:inline distT="0" distB="0" distL="0" distR="0" wp14:anchorId="7D45B1D9" wp14:editId="7C2A143D">
+          <wp:inline distT="0" distB="0" distL="0" distR="0" wp14:anchorId="7D45B1D9" wp14:editId="174DCFA5">
             <wp:extent cx="4114800" cy="3449472"/>
             <wp:effectExtent l="0" t="0" r="0" b="0"/>
-            <wp:docPr id="10" name="Picture 10"/>
+            <wp:docPr id="10" name="Picture 10" descr="Exhibit 10&#10;&#10;Exhibit 10  shows runtime window displaying the model execution progress bar and messages indicating the steps completed during model execution, with an example error message indicating the following:&#10;File Not Found Error: File does not exist&#10;"/>
             <wp:cNvGraphicFramePr>
               <a:graphicFrameLocks xmlns:a="http://schemas.openxmlformats.org/drawingml/2006/main" noChangeAspect="1"/>
             </wp:cNvGraphicFramePr>
@@ -6190,7 +5548,7 @@
                     <pic:cNvPicPr/>
                   </pic:nvPicPr>
                   <pic:blipFill>
-                    <a:blip r:embed="rId26"/>
+                    <a:blip r:embed="rId23"/>
                     <a:stretch>
                       <a:fillRect/>
                     </a:stretch>
@@ -6326,6 +5684,11 @@
         <w:t xml:space="preserve"> button at bottom right corner for user to save the graph at a desired local directory.</w:t>
       </w:r>
     </w:p>
+    <w:p/>
+    <w:p/>
+    <w:p/>
+    <w:p/>
+    <w:p/>
     <w:p>
       <w:pPr>
         <w:ind w:left="1440"/>
@@ -6339,12 +5702,13 @@
           <w:bCs/>
         </w:rPr>
       </w:pPr>
-      <w:bookmarkStart w:id="22" w:name="_Ref23371145"/>
-      <w:r>
-        <w:rPr>
-          <w:b/>
-          <w:bCs/>
-        </w:rPr>
+      <w:bookmarkStart w:id="20" w:name="_Ref23371145"/>
+      <w:r>
+        <w:rPr>
+          <w:b/>
+          <w:bCs/>
+        </w:rPr>
+        <w:lastRenderedPageBreak/>
         <w:t xml:space="preserve">Exhibit </w:t>
       </w:r>
       <w:r>
@@ -6379,7 +5743,7 @@
       <w:r>
         <w:fldChar w:fldCharType="end"/>
       </w:r>
-      <w:bookmarkEnd w:id="22"/>
+      <w:bookmarkEnd w:id="20"/>
       <w:r>
         <w:rPr>
           <w:b/>
@@ -6405,12 +5769,11 @@
         <w:rPr>
           <w:noProof/>
         </w:rPr>
-        <w:lastRenderedPageBreak/>
         <w:drawing>
-          <wp:inline distT="0" distB="0" distL="0" distR="0" wp14:anchorId="5EE818D0" wp14:editId="090CC127">
+          <wp:inline distT="0" distB="0" distL="0" distR="0" wp14:anchorId="5EE818D0" wp14:editId="10583BB0">
             <wp:extent cx="3785616" cy="3249833"/>
             <wp:effectExtent l="0" t="0" r="5715" b="8255"/>
-            <wp:docPr id="15" name="Picture 15"/>
+            <wp:docPr id="15" name="Picture 15" descr="Exhibit 11&#10;&#10;Exhibit 11 shows the result window after model execution, displaying the Summary tab that contains a bar chart with following data:&#10;State RI. Total Benefit Cost = $262.2 million, with 95% confidence interval half width of $60.8 million.&#10;Vertical Axes is millions of dollars&#10;Horizontal Axes is leave types.&#10;From left to right:&#10;Own Health: about 60 million&#10;Maternity: about 120 million&#10;New Child: about 40 million&#10;Ill Child: about 20 million&#10;Ill Spouse: about 20 million&#10;Ill Parent: about 20 million"/>
             <wp:cNvGraphicFramePr>
               <a:graphicFrameLocks xmlns:a="http://schemas.openxmlformats.org/drawingml/2006/main" noChangeAspect="1"/>
             </wp:cNvGraphicFramePr>
@@ -6422,7 +5785,7 @@
                     <pic:cNvPicPr/>
                   </pic:nvPicPr>
                   <pic:blipFill>
-                    <a:blip r:embed="rId27"/>
+                    <a:blip r:embed="rId24"/>
                     <a:stretch>
                       <a:fillRect/>
                     </a:stretch>
@@ -6461,28 +5824,12 @@
           <w:bCs/>
         </w:rPr>
       </w:pPr>
-      <w:commentRangeStart w:id="23"/>
-      <w:commentRangeStart w:id="24"/>
       <w:r>
         <w:rPr>
           <w:i/>
           <w:iCs/>
         </w:rPr>
         <w:t xml:space="preserve">Benefit Financing </w:t>
-      </w:r>
-      <w:commentRangeEnd w:id="23"/>
-      <w:r>
-        <w:rPr>
-          <w:rStyle w:val="CommentReference"/>
-        </w:rPr>
-        <w:commentReference w:id="23"/>
-      </w:r>
-      <w:commentRangeEnd w:id="24"/>
-      <w:r>
-        <w:rPr>
-          <w:rStyle w:val="CommentReference"/>
-        </w:rPr>
-        <w:commentReference w:id="24"/>
       </w:r>
       <w:r>
         <w:t xml:space="preserve">tab – As shown in </w:t>
@@ -6818,19 +6165,30 @@
     </w:p>
     <w:p>
       <w:pPr>
+        <w:pStyle w:val="ListParagraph"/>
+        <w:ind w:left="1080"/>
+        <w:rPr>
+          <w:b/>
+          <w:bCs/>
+        </w:rPr>
+      </w:pPr>
+    </w:p>
+    <w:p>
+      <w:pPr>
         <w:jc w:val="center"/>
         <w:rPr>
           <w:b/>
           <w:bCs/>
         </w:rPr>
       </w:pPr>
-      <w:bookmarkStart w:id="25" w:name="_Ref23371990"/>
-      <w:bookmarkStart w:id="26" w:name="_Ref34215694"/>
-      <w:r>
-        <w:rPr>
-          <w:b/>
-          <w:bCs/>
-        </w:rPr>
+      <w:bookmarkStart w:id="21" w:name="_Ref23371990"/>
+      <w:bookmarkStart w:id="22" w:name="_Ref34215694"/>
+      <w:r>
+        <w:rPr>
+          <w:b/>
+          <w:bCs/>
+        </w:rPr>
+        <w:lastRenderedPageBreak/>
         <w:t xml:space="preserve">Exhibit </w:t>
       </w:r>
       <w:r>
@@ -6865,8 +6223,8 @@
       <w:r>
         <w:fldChar w:fldCharType="end"/>
       </w:r>
-      <w:bookmarkEnd w:id="25"/>
-      <w:bookmarkEnd w:id="26"/>
+      <w:bookmarkEnd w:id="21"/>
+      <w:bookmarkEnd w:id="22"/>
       <w:r>
         <w:rPr>
           <w:b/>
@@ -6874,6 +6232,15 @@
         </w:rPr>
         <w:t>: Benefit Financing Tab in Result Window</w:t>
       </w:r>
+    </w:p>
+    <w:p>
+      <w:pPr>
+        <w:jc w:val="center"/>
+        <w:rPr>
+          <w:b/>
+          <w:bCs/>
+        </w:rPr>
+      </w:pPr>
     </w:p>
     <w:tbl>
       <w:tblPr>
@@ -6951,12 +6318,11 @@
               <w:rPr>
                 <w:noProof/>
               </w:rPr>
-              <w:lastRenderedPageBreak/>
               <w:drawing>
-                <wp:inline distT="0" distB="0" distL="0" distR="0" wp14:anchorId="495AA3A0" wp14:editId="0B170240">
+                <wp:inline distT="0" distB="0" distL="0" distR="0" wp14:anchorId="495AA3A0" wp14:editId="21512B65">
                   <wp:extent cx="2834640" cy="2451657"/>
                   <wp:effectExtent l="0" t="0" r="3810" b="6350"/>
-                  <wp:docPr id="17" name="Picture 17"/>
+                  <wp:docPr id="17" name="Picture 17" descr="Exhibit 12a&#10;&#10;Exhibit 12a shows the result window after model execution, displaying the Benefit Financing tab with following data and graphs:&#10;Total Income: $6126.88 million, with 95% confidence interval half width of $163.2 million&#10;Total Tax Revenue: $61.27 million, with 95% confidence interval half width of $1.6 million&#10;Tax Revenue Recouped from Benefits: $0 million&#10;A bar chart showing break down of tax revenue by gender"/>
                   <wp:cNvGraphicFramePr>
                     <a:graphicFrameLocks xmlns:a="http://schemas.openxmlformats.org/drawingml/2006/main" noChangeAspect="1"/>
                   </wp:cNvGraphicFramePr>
@@ -6968,7 +6334,7 @@
                           <pic:cNvPicPr/>
                         </pic:nvPicPr>
                         <pic:blipFill>
-                          <a:blip r:embed="rId28"/>
+                          <a:blip r:embed="rId25"/>
                           <a:stretch>
                             <a:fillRect/>
                           </a:stretch>
@@ -7006,10 +6372,10 @@
                 <w:noProof/>
               </w:rPr>
               <w:drawing>
-                <wp:inline distT="0" distB="0" distL="0" distR="0" wp14:anchorId="0C3210C1" wp14:editId="1BF69D0F">
+                <wp:inline distT="0" distB="0" distL="0" distR="0" wp14:anchorId="0C3210C1" wp14:editId="36E40B42">
                   <wp:extent cx="2834640" cy="2452294"/>
                   <wp:effectExtent l="0" t="0" r="3810" b="5715"/>
-                  <wp:docPr id="18" name="Picture 18"/>
+                  <wp:docPr id="18" name="Picture 18" descr="Exhibit 12b&#10;&#10;Exhibit 12b continues Exhibit 12a, showing the result window after model execution, displaying the second half of the Benefit Financing tab (after scrolling down to the end) with following graphs:&#10;A bar chart showing breakdown of tax revenue by employer of workers including Federal government, state government, local government, self,, and private sector.&#10;A bar chart showing breakdown of tax revenue by age of worker.&#10;By the end of the Benefit Financing Tab, there is a ABF Parameter button."/>
                   <wp:cNvGraphicFramePr>
                     <a:graphicFrameLocks xmlns:a="http://schemas.openxmlformats.org/drawingml/2006/main" noChangeAspect="1"/>
                   </wp:cNvGraphicFramePr>
@@ -7021,7 +6387,7 @@
                           <pic:cNvPicPr/>
                         </pic:nvPicPr>
                         <pic:blipFill>
-                          <a:blip r:embed="rId29"/>
+                          <a:blip r:embed="rId26"/>
                           <a:stretch>
                             <a:fillRect/>
                           </a:stretch>
@@ -7054,7 +6420,7 @@
           <w:bCs/>
         </w:rPr>
       </w:pPr>
-      <w:bookmarkStart w:id="27" w:name="_Ref34215799"/>
+      <w:bookmarkStart w:id="23" w:name="_Ref34215799"/>
       <w:r>
         <w:rPr>
           <w:b/>
@@ -7098,7 +6464,7 @@
         </w:rPr>
         <w:fldChar w:fldCharType="end"/>
       </w:r>
-      <w:bookmarkEnd w:id="27"/>
+      <w:bookmarkEnd w:id="23"/>
       <w:r>
         <w:rPr>
           <w:b/>
@@ -7110,16 +6476,25 @@
     <w:p>
       <w:pPr>
         <w:jc w:val="center"/>
+        <w:rPr>
+          <w:b/>
+          <w:bCs/>
+        </w:rPr>
+      </w:pPr>
+    </w:p>
+    <w:p>
+      <w:pPr>
+        <w:jc w:val="center"/>
       </w:pPr>
       <w:r>
         <w:rPr>
           <w:noProof/>
         </w:rPr>
         <w:drawing>
-          <wp:inline distT="0" distB="0" distL="0" distR="0" wp14:anchorId="564130B8" wp14:editId="239675D8">
+          <wp:inline distT="0" distB="0" distL="0" distR="0" wp14:anchorId="564130B8" wp14:editId="7FD5DF29">
             <wp:extent cx="4114800" cy="3548136"/>
             <wp:effectExtent l="0" t="0" r="0" b="0"/>
-            <wp:docPr id="11" name="Picture 11"/>
+            <wp:docPr id="11" name="Picture 11" descr="Exhibit 13&#10;&#10;Exhibit 13 shows the result window after model execution, displaying the second half of the Benefit Financing tab (after scrolling down to the end) with the ABF Parameters button clicked, thus activating the Benefit Financing Recalculation Tool. The Tool is a box within the result window where the following parameters can be updated:&#10;Payroll Ta Rate&#10;Maximum Taxable Ernings&#10;Apply Benefits Tax&#10;State Income Tax Rate.&#10;At the bottom of the toolbox, there is a Hide button to hide the toolbox, and a Run ABF button to use the updated parameters to re-calculate the ABF results for which the new results would be reflected in the updated numbers and graphs in the Benefit Financing tab."/>
             <wp:cNvGraphicFramePr>
               <a:graphicFrameLocks xmlns:a="http://schemas.openxmlformats.org/drawingml/2006/main" noChangeAspect="1"/>
             </wp:cNvGraphicFramePr>
@@ -7131,7 +6506,7 @@
                     <pic:cNvPicPr/>
                   </pic:nvPicPr>
                   <pic:blipFill>
-                    <a:blip r:embed="rId30"/>
+                    <a:blip r:embed="rId27"/>
                     <a:stretch>
                       <a:fillRect/>
                     </a:stretch>
@@ -7225,7 +6600,11 @@
         <w:t xml:space="preserve">Submit </w:t>
       </w:r>
       <w:r>
-        <w:t xml:space="preserve">button, the histograms below will be updated, showing the distribution of leave lengths for the specified subpopulation. Each histogram has its own </w:t>
+        <w:t xml:space="preserve">button, the histograms below will be updated, </w:t>
+      </w:r>
+      <w:r>
+        <w:lastRenderedPageBreak/>
+        <w:t xml:space="preserve">showing the distribution of leave lengths for the specified subpopulation. Each histogram has its own </w:t>
       </w:r>
       <w:r>
         <w:rPr>
@@ -7249,14 +6628,13 @@
         <w:spacing w:after="160" w:line="259" w:lineRule="auto"/>
         <w:jc w:val="center"/>
       </w:pPr>
-      <w:bookmarkStart w:id="28" w:name="_Ref23371380"/>
-      <w:bookmarkStart w:id="29" w:name="_Ref23374435"/>
-      <w:r>
-        <w:rPr>
-          <w:b/>
-          <w:bCs/>
-        </w:rPr>
-        <w:lastRenderedPageBreak/>
+      <w:bookmarkStart w:id="24" w:name="_Ref23371380"/>
+      <w:bookmarkStart w:id="25" w:name="_Ref23374435"/>
+      <w:r>
+        <w:rPr>
+          <w:b/>
+          <w:bCs/>
+        </w:rPr>
         <w:t xml:space="preserve">Exhibit </w:t>
       </w:r>
       <w:r>
@@ -7291,8 +6669,8 @@
       <w:r>
         <w:fldChar w:fldCharType="end"/>
       </w:r>
-      <w:bookmarkEnd w:id="28"/>
-      <w:bookmarkEnd w:id="29"/>
+      <w:bookmarkEnd w:id="24"/>
+      <w:bookmarkEnd w:id="25"/>
       <w:r>
         <w:rPr>
           <w:b/>
@@ -7300,6 +6678,8 @@
         </w:rPr>
         <w:t>: Population Analysis Tab in Result Window</w:t>
       </w:r>
+      <w:bookmarkStart w:id="26" w:name="_GoBack"/>
+      <w:bookmarkEnd w:id="26"/>
     </w:p>
     <w:p>
       <w:pPr>
@@ -7311,10 +6691,10 @@
           <w:noProof/>
         </w:rPr>
         <w:drawing>
-          <wp:inline distT="0" distB="0" distL="0" distR="0" wp14:anchorId="3FEB26B1" wp14:editId="168AB0A7">
-            <wp:extent cx="4114800" cy="3556049"/>
-            <wp:effectExtent l="0" t="0" r="0" b="6350"/>
-            <wp:docPr id="13" name="Picture 13"/>
+          <wp:inline distT="0" distB="0" distL="0" distR="0" wp14:anchorId="404DF37E" wp14:editId="161A6B4E">
+            <wp:extent cx="4114800" cy="3552532"/>
+            <wp:effectExtent l="0" t="0" r="0" b="0"/>
+            <wp:docPr id="12" name="Picture 12" descr="Exhibit 14&#10;&#10;Exhibit 14 shows the result window after model execution, displaying the second half of the Population Analysis tab, showing the following features and graphs:&#10;There is a panel where user can specify demographic filters including gender, range of age, and range of annual wage of workers&#10;Under the filter panel, there are histograms showing the distribution of number of workers across different leave length in number of days. Different histograms correspond to different parallel simulations specified by the user. Exhibit 14 shows a histogram for Main Simulation, and another histogram for the parallel simulation named Comparison 1."/>
             <wp:cNvGraphicFramePr>
               <a:graphicFrameLocks xmlns:a="http://schemas.openxmlformats.org/drawingml/2006/main" noChangeAspect="1"/>
             </wp:cNvGraphicFramePr>
@@ -7326,7 +6706,7 @@
                     <pic:cNvPicPr/>
                   </pic:nvPicPr>
                   <pic:blipFill>
-                    <a:blip r:embed="rId31"/>
+                    <a:blip r:embed="rId28"/>
                     <a:stretch>
                       <a:fillRect/>
                     </a:stretch>
@@ -7334,7 +6714,7 @@
                   <pic:spPr>
                     <a:xfrm>
                       <a:off x="0" y="0"/>
-                      <a:ext cx="4114800" cy="3556049"/>
+                      <a:ext cx="4114800" cy="3552532"/>
                     </a:xfrm>
                     <a:prstGeom prst="rect">
                       <a:avLst/>
@@ -7357,29 +6737,162 @@
         <w:ind w:left="360"/>
       </w:pPr>
       <w:r>
-        <w:t xml:space="preserve">Simulation results in output folder – Besides results displayed in GUI, a set of analytical files will also be stored in the user-specified output folder (by </w:t>
-      </w:r>
-      <w:proofErr w:type="gramStart"/>
-      <w:r>
-        <w:t xml:space="preserve">default </w:t>
-      </w:r>
-      <w:r>
-        <w:rPr>
-          <w:i/>
-          <w:iCs/>
-        </w:rPr>
+        <w:t xml:space="preserve">Simulation results in output folder – Besides results displayed in GUI, a set of analytical files will also be stored in the user-specified output folder (by default </w:t>
+      </w:r>
+      <w:r>
+        <w:rPr>
+          <w:i/>
+          <w:iCs/>
+        </w:rPr>
+        <w:t>./output</w:t>
+      </w:r>
+      <w:r>
+        <w:t xml:space="preserve">) should user have more customized analytical needs. </w:t>
+      </w:r>
+      <w:r>
+        <w:rPr>
+          <w:b/>
+          <w:bCs/>
+        </w:rPr>
+        <w:fldChar w:fldCharType="begin"/>
+      </w:r>
+      <w:r>
+        <w:rPr>
+          <w:b/>
+          <w:bCs/>
+        </w:rPr>
+        <w:instrText xml:space="preserve"> REF _Ref23370276 \h  \* MERGEFORMAT </w:instrText>
+      </w:r>
+      <w:r>
+        <w:rPr>
+          <w:b/>
+          <w:bCs/>
+        </w:rPr>
+      </w:r>
+      <w:r>
+        <w:rPr>
+          <w:b/>
+          <w:bCs/>
+        </w:rPr>
+        <w:fldChar w:fldCharType="separate"/>
+      </w:r>
+      <w:r>
+        <w:rPr>
+          <w:b/>
+          <w:bCs/>
+        </w:rPr>
+        <w:t xml:space="preserve">Exhibit </w:t>
+      </w:r>
+      <w:r>
+        <w:rPr>
+          <w:b/>
+          <w:bCs/>
+        </w:rPr>
+        <w:t>15</w:t>
+      </w:r>
+      <w:r>
+        <w:fldChar w:fldCharType="end"/>
+      </w:r>
+      <w:r>
+        <w:t xml:space="preserve"> shows an example list of output files. Files generated from the same simulation run are stored in the same subdirectory </w:t>
+      </w:r>
+      <w:r>
+        <w:rPr>
+          <w:i/>
+          <w:iCs/>
+        </w:rPr>
+        <w:t>/output_[yyyymmdd]_[hhmmss]_[header]</w:t>
+      </w:r>
+      <w:r>
+        <w:t xml:space="preserve"> where </w:t>
+      </w:r>
+      <w:r>
+        <w:rPr>
+          <w:i/>
+          <w:iCs/>
+        </w:rPr>
+        <w:t>yyyymmdd</w:t>
+      </w:r>
+      <w:r>
+        <w:t xml:space="preserve"> and </w:t>
+      </w:r>
+      <w:r>
+        <w:rPr>
+          <w:i/>
+          <w:iCs/>
+        </w:rPr>
+        <w:t>hhmmss</w:t>
+      </w:r>
+      <w:r>
+        <w:t xml:space="preserve"> respectively indicate the date and time stamp of model execution, and </w:t>
+      </w:r>
+      <w:r>
+        <w:rPr>
+          <w:i/>
+          <w:iCs/>
+        </w:rPr>
+        <w:t>header</w:t>
+      </w:r>
+      <w:r>
+        <w:t xml:space="preserve"> </w:t>
+      </w:r>
+      <w:r>
+        <w:t>is a unique identifier for parallel simulation under comparison, such as</w:t>
+      </w:r>
+      <w:r>
+        <w:t xml:space="preserve"> </w:t>
+      </w:r>
+      <w:r>
+        <w:rPr>
+          <w:i/>
+          <w:iCs/>
+        </w:rPr>
+        <w:t>main</w:t>
+      </w:r>
+      <w:r>
+        <w:rPr>
+          <w:i/>
+          <w:iCs/>
+        </w:rPr>
+        <w:t xml:space="preserve"> simulation</w:t>
+      </w:r>
+      <w:r>
+        <w:t xml:space="preserve">, </w:t>
+      </w:r>
+      <w:r>
+        <w:rPr>
+          <w:i/>
+          <w:iCs/>
+        </w:rPr>
+        <w:t>comparison 1</w:t>
+      </w:r>
+      <w:r>
+        <w:t>, etc</w:t>
+      </w:r>
+      <w:r>
         <w:t>.</w:t>
       </w:r>
-      <w:proofErr w:type="gramEnd"/>
-      <w:r>
-        <w:rPr>
-          <w:i/>
-          <w:iCs/>
-        </w:rPr>
-        <w:t>/output</w:t>
-      </w:r>
-      <w:r>
-        <w:t xml:space="preserve">) should user have more customized analytical needs. </w:t>
+    </w:p>
+    <w:p>
+      <w:pPr>
+        <w:ind w:left="720"/>
+      </w:pPr>
+    </w:p>
+    <w:p>
+      <w:pPr>
+        <w:jc w:val="center"/>
+        <w:rPr>
+          <w:b/>
+          <w:bCs/>
+        </w:rPr>
+      </w:pPr>
+      <w:bookmarkStart w:id="27" w:name="_Ref23370276"/>
+      <w:r>
+        <w:rPr>
+          <w:b/>
+          <w:bCs/>
+        </w:rPr>
+        <w:t xml:space="preserve">Exhibit </w:t>
       </w:r>
       <w:r>
         <w:rPr>
@@ -7393,13 +6906,7 @@
           <w:b/>
           <w:bCs/>
         </w:rPr>
-        <w:instrText xml:space="preserve"> REF _Ref23370276 \h  \* MERGEFORMAT </w:instrText>
-      </w:r>
-      <w:r>
-        <w:rPr>
-          <w:b/>
-          <w:bCs/>
-        </w:rPr>
+        <w:instrText xml:space="preserve"> SEQ Exhibit \* ARABIC </w:instrText>
       </w:r>
       <w:r>
         <w:rPr>
@@ -7412,211 +6919,36 @@
         <w:rPr>
           <w:b/>
           <w:bCs/>
-        </w:rPr>
-        <w:t xml:space="preserve">Exhibit </w:t>
-      </w:r>
-      <w:r>
-        <w:rPr>
-          <w:b/>
-          <w:bCs/>
+          <w:noProof/>
         </w:rPr>
         <w:t>15</w:t>
       </w:r>
       <w:r>
         <w:fldChar w:fldCharType="end"/>
       </w:r>
-      <w:r>
-        <w:t xml:space="preserve"> shows an example list of output files. Files generated from the same simulation run are stored in the same subdirectory </w:t>
-      </w:r>
-      <w:r>
-        <w:rPr>
-          <w:i/>
-          <w:iCs/>
-        </w:rPr>
-        <w:t>/output_[</w:t>
-      </w:r>
-      <w:proofErr w:type="spellStart"/>
-      <w:r>
-        <w:rPr>
-          <w:i/>
-          <w:iCs/>
-        </w:rPr>
-        <w:t>yyyymmdd</w:t>
-      </w:r>
-      <w:proofErr w:type="spellEnd"/>
-      <w:r>
-        <w:rPr>
-          <w:i/>
-          <w:iCs/>
-        </w:rPr>
-        <w:t>]_[</w:t>
-      </w:r>
-      <w:proofErr w:type="spellStart"/>
-      <w:r>
-        <w:rPr>
-          <w:i/>
-          <w:iCs/>
-        </w:rPr>
-        <w:t>hhmmss</w:t>
-      </w:r>
-      <w:proofErr w:type="spellEnd"/>
-      <w:r>
-        <w:rPr>
-          <w:i/>
-          <w:iCs/>
-        </w:rPr>
-        <w:t>]_[header]</w:t>
-      </w:r>
-      <w:r>
-        <w:t xml:space="preserve"> where </w:t>
-      </w:r>
-      <w:proofErr w:type="spellStart"/>
-      <w:r>
-        <w:rPr>
-          <w:i/>
-          <w:iCs/>
-        </w:rPr>
-        <w:t>yyyymmdd</w:t>
-      </w:r>
-      <w:proofErr w:type="spellEnd"/>
-      <w:r>
-        <w:t xml:space="preserve"> and </w:t>
-      </w:r>
-      <w:proofErr w:type="spellStart"/>
-      <w:r>
-        <w:rPr>
-          <w:i/>
-          <w:iCs/>
-        </w:rPr>
-        <w:t>hhmmss</w:t>
-      </w:r>
-      <w:proofErr w:type="spellEnd"/>
-      <w:r>
-        <w:t xml:space="preserve"> respectively indicate the date and time stamp of model execution, and </w:t>
-      </w:r>
-      <w:r>
-        <w:rPr>
-          <w:i/>
-          <w:iCs/>
-        </w:rPr>
-        <w:t>header</w:t>
-      </w:r>
-      <w:r>
+      <w:bookmarkEnd w:id="27"/>
+      <w:r>
+        <w:rPr>
+          <w:b/>
+          <w:bCs/>
+        </w:rPr>
+        <w:t>: Files in Output Directory</w:t>
+      </w:r>
+      <w:r>
+        <w:rPr>
+          <w:noProof/>
+        </w:rPr>
         <w:t xml:space="preserve"> </w:t>
       </w:r>
       <w:r>
-        <w:t>is a unique identifier for parallel simulation under comparison, such as</w:t>
-      </w:r>
-      <w:r>
-        <w:t xml:space="preserve"> </w:t>
-      </w:r>
-      <w:r>
-        <w:rPr>
-          <w:i/>
-          <w:iCs/>
-        </w:rPr>
-        <w:t>main</w:t>
-      </w:r>
-      <w:r>
-        <w:rPr>
-          <w:i/>
-          <w:iCs/>
-        </w:rPr>
-        <w:t xml:space="preserve"> simulation</w:t>
-      </w:r>
-      <w:r>
-        <w:t xml:space="preserve">, </w:t>
-      </w:r>
-      <w:r>
-        <w:rPr>
-          <w:i/>
-          <w:iCs/>
-        </w:rPr>
-        <w:t>comparison 1</w:t>
-      </w:r>
-      <w:r>
-        <w:t>, etc</w:t>
-      </w:r>
-      <w:r>
-        <w:t>.</w:t>
-      </w:r>
-    </w:p>
-    <w:p>
-      <w:pPr>
-        <w:ind w:left="720"/>
-      </w:pPr>
-    </w:p>
-    <w:p>
-      <w:pPr>
-        <w:jc w:val="center"/>
-        <w:rPr>
-          <w:b/>
-          <w:bCs/>
-        </w:rPr>
-      </w:pPr>
-      <w:bookmarkStart w:id="30" w:name="_Ref23370276"/>
-      <w:r>
-        <w:rPr>
-          <w:b/>
-          <w:bCs/>
-        </w:rPr>
-        <w:t xml:space="preserve">Exhibit </w:t>
-      </w:r>
-      <w:r>
-        <w:rPr>
-          <w:b/>
-          <w:bCs/>
-        </w:rPr>
-        <w:fldChar w:fldCharType="begin"/>
-      </w:r>
-      <w:r>
-        <w:rPr>
-          <w:b/>
-          <w:bCs/>
-        </w:rPr>
-        <w:instrText xml:space="preserve"> SEQ Exhibit \* ARABIC </w:instrText>
-      </w:r>
-      <w:r>
-        <w:rPr>
-          <w:b/>
-          <w:bCs/>
-        </w:rPr>
-        <w:fldChar w:fldCharType="separate"/>
-      </w:r>
-      <w:r>
-        <w:rPr>
-          <w:b/>
-          <w:bCs/>
+        <w:rPr>
           <w:noProof/>
         </w:rPr>
-        <w:t>15</w:t>
-      </w:r>
-      <w:r>
-        <w:fldChar w:fldCharType="end"/>
-      </w:r>
-      <w:bookmarkEnd w:id="30"/>
-      <w:r>
-        <w:rPr>
-          <w:b/>
-          <w:bCs/>
-        </w:rPr>
-        <w:t>: Files in Output Directory</w:t>
-      </w:r>
-      <w:r>
-        <w:rPr>
-          <w:noProof/>
-        </w:rPr>
-        <w:t xml:space="preserve"> </w:t>
-      </w:r>
-      <w:r>
-        <w:rPr>
-          <w:noProof/>
-        </w:rPr>
         <w:drawing>
-          <wp:inline distT="0" distB="0" distL="0" distR="0" wp14:anchorId="367B4526" wp14:editId="7243F8B7">
+          <wp:inline distT="0" distB="0" distL="0" distR="0" wp14:anchorId="367B4526" wp14:editId="23FE7BE2">
             <wp:extent cx="5895975" cy="1685925"/>
             <wp:effectExtent l="133350" t="114300" r="123825" b="161925"/>
-            <wp:docPr id="19" name="Picture 19"/>
+            <wp:docPr id="19" name="Picture 19" descr="Exhibit 15&#10;&#10;Exhibit 15 shows a screenshot of the output folder after completing the simulation."/>
             <wp:cNvGraphicFramePr>
               <a:graphicFrameLocks xmlns:a="http://schemas.openxmlformats.org/drawingml/2006/main" noChangeAspect="1"/>
             </wp:cNvGraphicFramePr>
@@ -7628,7 +6960,7 @@
                     <pic:cNvPicPr/>
                   </pic:nvPicPr>
                   <pic:blipFill>
-                    <a:blip r:embed="rId32"/>
+                    <a:blip r:embed="rId29"/>
                     <a:stretch>
                       <a:fillRect/>
                     </a:stretch>
@@ -7688,6 +7020,7 @@
         <w:ind w:left="360"/>
       </w:pPr>
       <w:r>
+        <w:lastRenderedPageBreak/>
         <w:t>For each simulation header (which corresponds to a folder in the output directory), output files include the following</w:t>
       </w:r>
     </w:p>
@@ -7701,7 +7034,6 @@
         <w:ind w:left="1080"/>
       </w:pPr>
       <w:r>
-        <w:lastRenderedPageBreak/>
         <w:t>A master post-simulation ACS state PUMS data file – This is a dataset that contains all eligible ACS workers in the state chosen, with new columns generated from simulation attached.</w:t>
       </w:r>
     </w:p>
@@ -7790,7 +7122,7 @@
       <w:r>
         <w:t xml:space="preserve">Census (2020). American Community Survey PUMS Data. Retrieved at </w:t>
       </w:r>
-      <w:hyperlink r:id="rId33" w:history="1">
+      <w:hyperlink r:id="rId30" w:history="1">
         <w:r>
           <w:rPr>
             <w:rStyle w:val="Hyperlink"/>
@@ -7820,7 +7152,7 @@
         </w:rPr>
         <w:t xml:space="preserve"> </w:t>
       </w:r>
-      <w:hyperlink r:id="rId34" w:history="1">
+      <w:hyperlink r:id="rId31" w:history="1">
         <w:r>
           <w:rPr>
             <w:rStyle w:val="Hyperlink"/>
@@ -7838,26 +7170,13 @@
     </w:p>
     <w:p/>
     <w:p>
-      <w:proofErr w:type="spellStart"/>
-      <w:r>
-        <w:t>Scikit</w:t>
-      </w:r>
-      <w:proofErr w:type="spellEnd"/>
-      <w:r>
-        <w:t xml:space="preserve"> Learn User Guide (2020). 1.1. Linear </w:t>
-      </w:r>
-      <w:proofErr w:type="gramStart"/>
-      <w:r>
-        <w:t>Models./</w:t>
-      </w:r>
-      <w:proofErr w:type="gramEnd"/>
-      <w:r>
-        <w:t xml:space="preserve">1.1.11. Logistic Regression. </w:t>
+      <w:r>
+        <w:t xml:space="preserve">Scikit Learn User Guide (2020). 1.1. Linear Models./1.1.11. Logistic Regression. </w:t>
       </w:r>
       <w:r>
         <w:t xml:space="preserve">Retrieved at </w:t>
       </w:r>
-      <w:hyperlink r:id="rId35" w:anchor="logistic-regression" w:history="1">
+      <w:hyperlink r:id="rId32" w:anchor="logistic-regression" w:history="1">
         <w:r>
           <w:rPr>
             <w:rStyle w:val="Hyperlink"/>
@@ -7878,81 +7197,6 @@
     </w:sectPr>
   </w:body>
 </w:document>
-</file>
-
-<file path=word/comments.xml><?xml version="1.0" encoding="utf-8"?>
-<w:comments xmlns:wpc="http://schemas.microsoft.com/office/word/2010/wordprocessingCanvas" xmlns:cx="http://schemas.microsoft.com/office/drawing/2014/chartex" xmlns:cx1="http://schemas.microsoft.com/office/drawing/2015/9/8/chartex" xmlns:cx2="http://schemas.microsoft.com/office/drawing/2015/10/21/chartex" xmlns:cx3="http://schemas.microsoft.com/office/drawing/2016/5/9/chartex" xmlns:cx4="http://schemas.microsoft.com/office/drawing/2016/5/10/chartex" xmlns:cx5="http://schemas.microsoft.com/office/drawing/2016/5/11/chartex" xmlns:cx6="http://schemas.microsoft.com/office/drawing/2016/5/12/chartex" xmlns:cx7="http://schemas.microsoft.com/office/drawing/2016/5/13/chartex" xmlns:cx8="http://schemas.microsoft.com/office/drawing/2016/5/14/chartex" xmlns:mc="http://schemas.openxmlformats.org/markup-compatibility/2006" xmlns:aink="http://schemas.microsoft.com/office/drawing/2016/ink" xmlns:am3d="http://schemas.microsoft.com/office/drawing/2017/model3d" xmlns:o="urn:schemas-microsoft-com:office:office" xmlns:r="http://schemas.openxmlformats.org/officeDocument/2006/relationships" xmlns:m="http://schemas.openxmlformats.org/officeDocument/2006/math" xmlns:v="urn:schemas-microsoft-com:vml" xmlns:wp14="http://schemas.microsoft.com/office/word/2010/wordprocessingDrawing" xmlns:wp="http://schemas.openxmlformats.org/drawingml/2006/wordprocessingDrawing" xmlns:w10="urn:schemas-microsoft-com:office:word" xmlns:w="http://schemas.openxmlformats.org/wordprocessingml/2006/main" xmlns:w14="http://schemas.microsoft.com/office/word/2010/wordml" xmlns:w15="http://schemas.microsoft.com/office/word/2012/wordml" xmlns:w16cid="http://schemas.microsoft.com/office/word/2016/wordml/cid" xmlns:w16se="http://schemas.microsoft.com/office/word/2015/wordml/symex" xmlns:wpg="http://schemas.microsoft.com/office/word/2010/wordprocessingGroup" xmlns:wpi="http://schemas.microsoft.com/office/word/2010/wordprocessingInk" xmlns:wne="http://schemas.microsoft.com/office/word/2006/wordml" xmlns:wps="http://schemas.microsoft.com/office/word/2010/wordprocessingShape" mc:Ignorable="w14 w15 w16se w16cid wp14">
-  <w:comment w:id="21" w:author="Chris Zhang" w:date="2020-03-04T11:26:00Z" w:initials="CZ">
-    <w:p>
-      <w:pPr>
-        <w:pStyle w:val="CommentText"/>
-      </w:pPr>
-      <w:r>
-        <w:rPr>
-          <w:rStyle w:val="CommentReference"/>
-        </w:rPr>
-        <w:annotationRef/>
-      </w:r>
-      <w:r>
-        <w:t xml:space="preserve">This list may expand as more errors are reported from </w:t>
-      </w:r>
-      <w:r>
-        <w:t xml:space="preserve">more </w:t>
-      </w:r>
-      <w:r>
-        <w:t>user testing.</w:t>
-      </w:r>
-    </w:p>
-  </w:comment>
-  <w:comment w:id="23" w:author="" w:date="2020-02-11T12:34:00Z" w:initials="">
-    <w:p>
-      <w:pPr>
-        <w:pStyle w:val="CommentText"/>
-      </w:pPr>
-      <w:r>
-        <w:rPr>
-          <w:rStyle w:val="CommentReference"/>
-        </w:rPr>
-        <w:annotationRef/>
-      </w:r>
-      <w:r>
-        <w:t>Please describe the function of the ABF Parameters button in this section.</w:t>
-      </w:r>
-    </w:p>
-  </w:comment>
-  <w:comment w:id="24" w:author="Chris Zhang" w:date="2020-03-04T12:24:00Z" w:initials="CZ">
-    <w:p>
-      <w:pPr>
-        <w:pStyle w:val="CommentText"/>
-      </w:pPr>
-      <w:r>
-        <w:rPr>
-          <w:rStyle w:val="CommentReference"/>
-        </w:rPr>
-        <w:annotationRef/>
-      </w:r>
-      <w:r>
-        <w:t>done</w:t>
-      </w:r>
-    </w:p>
-  </w:comment>
-</w:comments>
-</file>
-
-<file path=word/commentsExtended.xml><?xml version="1.0" encoding="utf-8"?>
-<w15:commentsEx xmlns:wpc="http://schemas.microsoft.com/office/word/2010/wordprocessingCanvas" xmlns:cx="http://schemas.microsoft.com/office/drawing/2014/chartex" xmlns:cx1="http://schemas.microsoft.com/office/drawing/2015/9/8/chartex" xmlns:cx2="http://schemas.microsoft.com/office/drawing/2015/10/21/chartex" xmlns:cx3="http://schemas.microsoft.com/office/drawing/2016/5/9/chartex" xmlns:cx4="http://schemas.microsoft.com/office/drawing/2016/5/10/chartex" xmlns:cx5="http://schemas.microsoft.com/office/drawing/2016/5/11/chartex" xmlns:cx6="http://schemas.microsoft.com/office/drawing/2016/5/12/chartex" xmlns:cx7="http://schemas.microsoft.com/office/drawing/2016/5/13/chartex" xmlns:cx8="http://schemas.microsoft.com/office/drawing/2016/5/14/chartex" xmlns:mc="http://schemas.openxmlformats.org/markup-compatibility/2006" xmlns:aink="http://schemas.microsoft.com/office/drawing/2016/ink" xmlns:am3d="http://schemas.microsoft.com/office/drawing/2017/model3d" xmlns:o="urn:schemas-microsoft-com:office:office" xmlns:r="http://schemas.openxmlformats.org/officeDocument/2006/relationships" xmlns:m="http://schemas.openxmlformats.org/officeDocument/2006/math" xmlns:v="urn:schemas-microsoft-com:vml" xmlns:wp14="http://schemas.microsoft.com/office/word/2010/wordprocessingDrawing" xmlns:wp="http://schemas.openxmlformats.org/drawingml/2006/wordprocessingDrawing" xmlns:w10="urn:schemas-microsoft-com:office:word" xmlns:w="http://schemas.openxmlformats.org/wordprocessingml/2006/main" xmlns:w14="http://schemas.microsoft.com/office/word/2010/wordml" xmlns:w15="http://schemas.microsoft.com/office/word/2012/wordml" xmlns:w16cid="http://schemas.microsoft.com/office/word/2016/wordml/cid" xmlns:w16se="http://schemas.microsoft.com/office/word/2015/wordml/symex" xmlns:wpg="http://schemas.microsoft.com/office/word/2010/wordprocessingGroup" xmlns:wpi="http://schemas.microsoft.com/office/word/2010/wordprocessingInk" xmlns:wne="http://schemas.microsoft.com/office/word/2006/wordml" xmlns:wps="http://schemas.microsoft.com/office/word/2010/wordprocessingShape" mc:Ignorable="w14 w15 w16se w16cid wp14">
-  <w15:commentEx w15:paraId="0FC1F83D" w15:done="0"/>
-  <w15:commentEx w15:paraId="2038F6F5" w15:done="0"/>
-  <w15:commentEx w15:paraId="16913086" w15:paraIdParent="2038F6F5" w15:done="0"/>
-</w15:commentsEx>
-</file>
-
-<file path=word/commentsIds.xml><?xml version="1.0" encoding="utf-8"?>
-<w16cid:commentsIds xmlns:wpc="http://schemas.microsoft.com/office/word/2010/wordprocessingCanvas" xmlns:cx="http://schemas.microsoft.com/office/drawing/2014/chartex" xmlns:cx1="http://schemas.microsoft.com/office/drawing/2015/9/8/chartex" xmlns:cx2="http://schemas.microsoft.com/office/drawing/2015/10/21/chartex" xmlns:cx3="http://schemas.microsoft.com/office/drawing/2016/5/9/chartex" xmlns:cx4="http://schemas.microsoft.com/office/drawing/2016/5/10/chartex" xmlns:cx5="http://schemas.microsoft.com/office/drawing/2016/5/11/chartex" xmlns:cx6="http://schemas.microsoft.com/office/drawing/2016/5/12/chartex" xmlns:cx7="http://schemas.microsoft.com/office/drawing/2016/5/13/chartex" xmlns:cx8="http://schemas.microsoft.com/office/drawing/2016/5/14/chartex" xmlns:mc="http://schemas.openxmlformats.org/markup-compatibility/2006" xmlns:aink="http://schemas.microsoft.com/office/drawing/2016/ink" xmlns:am3d="http://schemas.microsoft.com/office/drawing/2017/model3d" xmlns:o="urn:schemas-microsoft-com:office:office" xmlns:r="http://schemas.openxmlformats.org/officeDocument/2006/relationships" xmlns:m="http://schemas.openxmlformats.org/officeDocument/2006/math" xmlns:v="urn:schemas-microsoft-com:vml" xmlns:wp14="http://schemas.microsoft.com/office/word/2010/wordprocessingDrawing" xmlns:wp="http://schemas.openxmlformats.org/drawingml/2006/wordprocessingDrawing" xmlns:w10="urn:schemas-microsoft-com:office:word" xmlns:w="http://schemas.openxmlformats.org/wordprocessingml/2006/main" xmlns:w14="http://schemas.microsoft.com/office/word/2010/wordml" xmlns:w15="http://schemas.microsoft.com/office/word/2012/wordml" xmlns:w16cid="http://schemas.microsoft.com/office/word/2016/wordml/cid" xmlns:w16se="http://schemas.microsoft.com/office/word/2015/wordml/symex" xmlns:wpg="http://schemas.microsoft.com/office/word/2010/wordprocessingGroup" xmlns:wpi="http://schemas.microsoft.com/office/word/2010/wordprocessingInk" xmlns:wne="http://schemas.microsoft.com/office/word/2006/wordml" xmlns:wps="http://schemas.microsoft.com/office/word/2010/wordprocessingShape" mc:Ignorable="w14 w15 w16se w16cid wp14">
-  <w16cid:commentId w16cid:paraId="0FC1F83D" w16cid:durableId="220A0EEA"/>
-  <w16cid:commentId w16cid:paraId="2038F6F5" w16cid:durableId="21ED1DBC"/>
-  <w16cid:commentId w16cid:paraId="16913086" w16cid:durableId="220A1C99"/>
-</w16cid:commentsIds>
 </file>
 
 <file path=word/endnotes.xml><?xml version="1.0" encoding="utf-8"?>
@@ -8058,11 +7302,7 @@
         <w:t xml:space="preserve"> </w:t>
       </w:r>
       <w:r>
-        <w:t xml:space="preserve">The entire Python model can be placed at any desired local directory, and the directory chosen will be recognized as </w:t>
-      </w:r>
-      <w:proofErr w:type="gramStart"/>
-      <w:r>
-        <w:t>“</w:t>
+        <w:t>The entire Python model can be placed at any desired local directory, and the directory chosen will be recognized as “</w:t>
       </w:r>
       <w:r>
         <w:rPr>
@@ -8071,47 +7311,18 @@
         </w:rPr>
         <w:t>./</w:t>
       </w:r>
-      <w:proofErr w:type="gramEnd"/>
       <w:r>
         <w:t xml:space="preserve"> ” by the model. </w:t>
       </w:r>
       <w:r>
-        <w:t xml:space="preserve">By default, the directory that stores the ACS data set </w:t>
-      </w:r>
-      <w:proofErr w:type="gramStart"/>
-      <w:r>
-        <w:t xml:space="preserve">is </w:t>
-      </w:r>
-      <w:r>
-        <w:rPr>
-          <w:i/>
-          <w:iCs/>
-        </w:rPr>
-        <w:t>.</w:t>
-      </w:r>
-      <w:proofErr w:type="gramEnd"/>
-      <w:r>
-        <w:rPr>
-          <w:i/>
-          <w:iCs/>
-        </w:rPr>
-        <w:t>/data/</w:t>
-      </w:r>
-      <w:proofErr w:type="spellStart"/>
-      <w:r>
-        <w:rPr>
-          <w:i/>
-          <w:iCs/>
-        </w:rPr>
-        <w:t>acs</w:t>
-      </w:r>
-      <w:proofErr w:type="spellEnd"/>
-      <w:r>
-        <w:rPr>
-          <w:i/>
-          <w:iCs/>
-        </w:rPr>
-        <w:t>/</w:t>
+        <w:t xml:space="preserve">By default, the directory that stores the ACS data set is </w:t>
+      </w:r>
+      <w:r>
+        <w:rPr>
+          <w:i/>
+          <w:iCs/>
+        </w:rPr>
+        <w:t>./data/acs/</w:t>
       </w:r>
       <w:r>
         <w:t xml:space="preserve">. However, users also have the option to specify desired local directory to store the ACS datasets in the graphic user interface (GUI) of the model. More details are provided in Section </w:t>
@@ -8287,23 +7498,7 @@
           <w:i/>
           <w:iCs/>
         </w:rPr>
-        <w:t>cd “</w:t>
-      </w:r>
-      <w:proofErr w:type="spellStart"/>
-      <w:r>
-        <w:rPr>
-          <w:i/>
-          <w:iCs/>
-        </w:rPr>
-        <w:t>microsim</w:t>
-      </w:r>
-      <w:proofErr w:type="spellEnd"/>
-      <w:r>
-        <w:rPr>
-          <w:i/>
-          <w:iCs/>
-        </w:rPr>
-        <w:t xml:space="preserve"> project”</w:t>
+        <w:t>cd “microsim project”</w:t>
       </w:r>
       <w:r>
         <w:t xml:space="preserve"> and hit enter.</w:t>
@@ -8351,21 +7546,12 @@
       <w:r>
         <w:t xml:space="preserve">implemented via the </w:t>
       </w:r>
-      <w:proofErr w:type="spellStart"/>
-      <w:r>
-        <w:rPr>
-          <w:i/>
-          <w:iCs/>
-        </w:rPr>
-        <w:t>statsmodel</w:t>
-      </w:r>
-      <w:proofErr w:type="spellEnd"/>
-      <w:r>
-        <w:rPr>
-          <w:i/>
-          <w:iCs/>
-        </w:rPr>
-        <w:t xml:space="preserve"> </w:t>
+      <w:r>
+        <w:rPr>
+          <w:i/>
+          <w:iCs/>
+        </w:rPr>
+        <w:t xml:space="preserve">statsmodel </w:t>
       </w:r>
       <w:r>
         <w:t xml:space="preserve">module in Python, and is </w:t>
@@ -8373,7 +7559,6 @@
       <w:r>
         <w:t xml:space="preserve">equivalent to the </w:t>
       </w:r>
-      <w:proofErr w:type="spellStart"/>
       <w:r>
         <w:rPr>
           <w:i/>
@@ -8381,7 +7566,6 @@
         </w:rPr>
         <w:t>glm</w:t>
       </w:r>
-      <w:proofErr w:type="spellEnd"/>
       <w:r>
         <w:t xml:space="preserve"> implementation of logistic regression in R. On the other hand, the </w:t>
       </w:r>
@@ -8395,7 +7579,6 @@
       <w:r>
         <w:t xml:space="preserve"> option represents the </w:t>
       </w:r>
-      <w:proofErr w:type="spellStart"/>
       <w:r>
         <w:rPr>
           <w:i/>
@@ -8403,7 +7586,6 @@
         </w:rPr>
         <w:t>sklearn</w:t>
       </w:r>
-      <w:proofErr w:type="spellEnd"/>
       <w:r>
         <w:t xml:space="preserve"> implementation of logistic regression in Python</w:t>
       </w:r>
@@ -8411,15 +7593,7 @@
         <w:t>, which features L2-penalization to limit complexity of model parameters.</w:t>
       </w:r>
       <w:r>
-        <w:t xml:space="preserve"> See </w:t>
-      </w:r>
-      <w:proofErr w:type="spellStart"/>
-      <w:r>
-        <w:t>Scikit</w:t>
-      </w:r>
-      <w:proofErr w:type="spellEnd"/>
-      <w:r>
-        <w:t xml:space="preserve"> Learn User Guide (2020) for </w:t>
+        <w:t xml:space="preserve"> See Scikit Learn User Guide (2020) for </w:t>
       </w:r>
       <w:r>
         <w:t>more details.</w:t>
@@ -10161,14 +9335,6 @@
     <w:abstractNumId w:val="3"/>
   </w:num>
 </w:numbering>
-</file>
-
-<file path=word/people.xml><?xml version="1.0" encoding="utf-8"?>
-<w15:people xmlns:wpc="http://schemas.microsoft.com/office/word/2010/wordprocessingCanvas" xmlns:cx="http://schemas.microsoft.com/office/drawing/2014/chartex" xmlns:cx1="http://schemas.microsoft.com/office/drawing/2015/9/8/chartex" xmlns:cx2="http://schemas.microsoft.com/office/drawing/2015/10/21/chartex" xmlns:cx3="http://schemas.microsoft.com/office/drawing/2016/5/9/chartex" xmlns:cx4="http://schemas.microsoft.com/office/drawing/2016/5/10/chartex" xmlns:cx5="http://schemas.microsoft.com/office/drawing/2016/5/11/chartex" xmlns:cx6="http://schemas.microsoft.com/office/drawing/2016/5/12/chartex" xmlns:cx7="http://schemas.microsoft.com/office/drawing/2016/5/13/chartex" xmlns:cx8="http://schemas.microsoft.com/office/drawing/2016/5/14/chartex" xmlns:mc="http://schemas.openxmlformats.org/markup-compatibility/2006" xmlns:aink="http://schemas.microsoft.com/office/drawing/2016/ink" xmlns:am3d="http://schemas.microsoft.com/office/drawing/2017/model3d" xmlns:o="urn:schemas-microsoft-com:office:office" xmlns:r="http://schemas.openxmlformats.org/officeDocument/2006/relationships" xmlns:m="http://schemas.openxmlformats.org/officeDocument/2006/math" xmlns:v="urn:schemas-microsoft-com:vml" xmlns:wp14="http://schemas.microsoft.com/office/word/2010/wordprocessingDrawing" xmlns:wp="http://schemas.openxmlformats.org/drawingml/2006/wordprocessingDrawing" xmlns:w10="urn:schemas-microsoft-com:office:word" xmlns:w="http://schemas.openxmlformats.org/wordprocessingml/2006/main" xmlns:w14="http://schemas.microsoft.com/office/word/2010/wordml" xmlns:w15="http://schemas.microsoft.com/office/word/2012/wordml" xmlns:w16cid="http://schemas.microsoft.com/office/word/2016/wordml/cid" xmlns:w16se="http://schemas.microsoft.com/office/word/2015/wordml/symex" xmlns:wpg="http://schemas.microsoft.com/office/word/2010/wordprocessingGroup" xmlns:wpi="http://schemas.microsoft.com/office/word/2010/wordprocessingInk" xmlns:wne="http://schemas.microsoft.com/office/word/2006/wordml" xmlns:wps="http://schemas.microsoft.com/office/word/2010/wordprocessingShape" mc:Ignorable="w14 w15 w16se w16cid wp14">
-  <w15:person w15:author="Chris Zhang">
-    <w15:presenceInfo w15:providerId="AD" w15:userId="S::CZhang@impaqint.com::bf937d55-5b6e-4874-8b9c-e20da6269297"/>
-  </w15:person>
-</w15:people>
 </file>
 
 <file path=word/styles.xml><?xml version="1.0" encoding="utf-8"?>
@@ -11295,7 +10461,7 @@
 </file>
 
 <file path=customXml/itemProps1.xml><?xml version="1.0" encoding="utf-8"?>
-<ds:datastoreItem xmlns:ds="http://schemas.openxmlformats.org/officeDocument/2006/customXml" ds:itemID="{2FD5EBF6-E910-40A7-80EC-15F9B8FEA5E8}">
+<ds:datastoreItem xmlns:ds="http://schemas.openxmlformats.org/officeDocument/2006/customXml" ds:itemID="{00A7E81F-FB62-4F0E-A9DF-867D20DAF06D}">
   <ds:schemaRefs>
     <ds:schemaRef ds:uri="http://schemas.openxmlformats.org/officeDocument/2006/bibliography"/>
   </ds:schemaRefs>

</xml_diff>